<commit_message>
Added homework for Pairwise Testing
</commit_message>
<xml_diff>
--- a/QA/PairwiseTesting/HW.docx
+++ b/QA/PairwiseTesting/HW.docx
@@ -937,12 +937,21 @@
           <w:p>
             <w:pPr>
               <w:spacing w:line="276" w:lineRule="auto"/>
-              <w:rPr>
-                <w:rFonts w:cstheme="minorHAnsi"/>
-                <w:sz w:val="24"/>
-                <w:szCs w:val="24"/>
-              </w:rPr>
-            </w:pPr>
+              <w:jc w:val="center"/>
+              <w:rPr>
+                <w:rFonts w:cstheme="minorHAnsi"/>
+                <w:sz w:val="24"/>
+                <w:szCs w:val="24"/>
+              </w:rPr>
+            </w:pPr>
+            <w:r>
+              <w:rPr>
+                <w:rFonts w:cstheme="minorHAnsi"/>
+                <w:sz w:val="24"/>
+                <w:szCs w:val="24"/>
+              </w:rPr>
+              <w:t xml:space="preserve">    </w:t>
+            </w:r>
             <w:r>
               <w:rPr>
                 <w:rFonts w:cstheme="minorHAnsi"/>
@@ -1997,18 +2006,7 @@
           <w:sz w:val="24"/>
           <w:szCs w:val="24"/>
         </w:rPr>
-        <w:t>A store wishes to program a decision on non-cash receipts for goods into their intelligent ti</w:t>
-      </w:r>
-      <w:bookmarkStart w:id="0" w:name="_GoBack"/>
-      <w:bookmarkEnd w:id="0"/>
-      <w:r>
-        <w:rPr>
-          <w:rFonts w:cstheme="minorHAnsi"/>
-          <w:bCs/>
-          <w:sz w:val="24"/>
-          <w:szCs w:val="24"/>
-        </w:rPr>
-        <w:t xml:space="preserve">lls. </w:t>
+        <w:t xml:space="preserve">A store wishes to program a decision on non-cash receipts for goods into their intelligent tills. </w:t>
       </w:r>
     </w:p>
     <w:p>
@@ -2206,9 +2204,9 @@
         <w:ind w:firstLine="720"/>
         <w:rPr>
           <w:rFonts w:cstheme="minorHAnsi"/>
-          <w:sz w:val="24"/>
-          <w:szCs w:val="24"/>
-          <w:lang w:val="bg-BG"/>
+          <w:bCs/>
+          <w:sz w:val="24"/>
+          <w:szCs w:val="24"/>
         </w:rPr>
       </w:pPr>
       <w:r>
@@ -2222,17 +2220,13 @@
       </w:r>
     </w:p>
     <w:p>
-      <w:pPr>
-        <w:rPr>
-          <w:rFonts w:cstheme="minorHAnsi"/>
-          <w:sz w:val="24"/>
-          <w:szCs w:val="24"/>
-          <w:lang w:val="bg-BG"/>
-        </w:rPr>
-      </w:pPr>
+      <w:r>
+        <w:br w:type="page"/>
+      </w:r>
     </w:p>
     <w:p>
       <w:pPr>
+        <w:ind w:firstLine="720"/>
         <w:rPr>
           <w:rFonts w:cstheme="minorHAnsi"/>
           <w:sz w:val="24"/>
@@ -2241,6 +2235,1678 @@
         </w:rPr>
       </w:pPr>
     </w:p>
+    <w:tbl>
+      <w:tblPr>
+        <w:tblStyle w:val="GridTable4-Accent3"/>
+        <w:tblW w:w="9252" w:type="dxa"/>
+        <w:tblLook w:val="0600" w:firstRow="0" w:lastRow="0" w:firstColumn="0" w:lastColumn="0" w:noHBand="1" w:noVBand="1"/>
+      </w:tblPr>
+      <w:tblGrid>
+        <w:gridCol w:w="2718"/>
+        <w:gridCol w:w="818"/>
+        <w:gridCol w:w="818"/>
+        <w:gridCol w:w="1080"/>
+        <w:gridCol w:w="1080"/>
+        <w:gridCol w:w="960"/>
+        <w:gridCol w:w="818"/>
+        <w:gridCol w:w="960"/>
+      </w:tblGrid>
+      <w:tr>
+        <w:trPr>
+          <w:trHeight w:val="480"/>
+        </w:trPr>
+        <w:tc>
+          <w:tcPr>
+            <w:tcW w:w="2718" w:type="dxa"/>
+            <w:shd w:val="clear" w:color="auto" w:fill="76923C" w:themeFill="accent3" w:themeFillShade="BF"/>
+            <w:hideMark/>
+          </w:tcPr>
+          <w:p>
+            <w:pPr>
+              <w:spacing w:line="276" w:lineRule="auto"/>
+              <w:ind w:left="360"/>
+              <w:rPr>
+                <w:rFonts w:cstheme="minorHAnsi"/>
+                <w:sz w:val="24"/>
+                <w:szCs w:val="24"/>
+                <w:lang w:val="bg-BG"/>
+              </w:rPr>
+            </w:pPr>
+            <w:r>
+              <w:rPr>
+                <w:rFonts w:cstheme="minorHAnsi"/>
+                <w:b/>
+                <w:bCs/>
+                <w:sz w:val="24"/>
+                <w:szCs w:val="24"/>
+              </w:rPr>
+              <w:t>Conditions</w:t>
+            </w:r>
+          </w:p>
+        </w:tc>
+        <w:tc>
+          <w:tcPr>
+            <w:tcW w:w="818" w:type="dxa"/>
+            <w:shd w:val="clear" w:color="auto" w:fill="76923C" w:themeFill="accent3" w:themeFillShade="BF"/>
+            <w:hideMark/>
+          </w:tcPr>
+          <w:p>
+            <w:pPr>
+              <w:spacing w:line="276" w:lineRule="auto"/>
+              <w:ind w:left="360"/>
+              <w:rPr>
+                <w:rFonts w:cstheme="minorHAnsi"/>
+                <w:sz w:val="24"/>
+                <w:szCs w:val="24"/>
+                <w:lang w:val="bg-BG"/>
+              </w:rPr>
+            </w:pPr>
+            <w:r>
+              <w:rPr>
+                <w:rFonts w:cstheme="minorHAnsi"/>
+                <w:b/>
+                <w:bCs/>
+                <w:sz w:val="24"/>
+                <w:szCs w:val="24"/>
+              </w:rPr>
+              <w:t>1</w:t>
+            </w:r>
+          </w:p>
+        </w:tc>
+        <w:tc>
+          <w:tcPr>
+            <w:tcW w:w="818" w:type="dxa"/>
+            <w:shd w:val="clear" w:color="auto" w:fill="76923C" w:themeFill="accent3" w:themeFillShade="BF"/>
+            <w:hideMark/>
+          </w:tcPr>
+          <w:p>
+            <w:pPr>
+              <w:spacing w:line="276" w:lineRule="auto"/>
+              <w:ind w:left="360"/>
+              <w:rPr>
+                <w:rFonts w:cstheme="minorHAnsi"/>
+                <w:sz w:val="24"/>
+                <w:szCs w:val="24"/>
+                <w:lang w:val="bg-BG"/>
+              </w:rPr>
+            </w:pPr>
+            <w:r>
+              <w:rPr>
+                <w:rFonts w:cstheme="minorHAnsi"/>
+                <w:b/>
+                <w:bCs/>
+                <w:sz w:val="24"/>
+                <w:szCs w:val="24"/>
+              </w:rPr>
+              <w:t>3</w:t>
+            </w:r>
+          </w:p>
+        </w:tc>
+        <w:tc>
+          <w:tcPr>
+            <w:tcW w:w="1080" w:type="dxa"/>
+            <w:shd w:val="clear" w:color="auto" w:fill="76923C" w:themeFill="accent3" w:themeFillShade="BF"/>
+            <w:hideMark/>
+          </w:tcPr>
+          <w:p>
+            <w:pPr>
+              <w:spacing w:line="276" w:lineRule="auto"/>
+              <w:ind w:left="360"/>
+              <w:rPr>
+                <w:rFonts w:cstheme="minorHAnsi"/>
+                <w:sz w:val="24"/>
+                <w:szCs w:val="24"/>
+                <w:lang w:val="bg-BG"/>
+              </w:rPr>
+            </w:pPr>
+            <w:r>
+              <w:rPr>
+                <w:rFonts w:cstheme="minorHAnsi"/>
+                <w:b/>
+                <w:bCs/>
+                <w:sz w:val="24"/>
+                <w:szCs w:val="24"/>
+              </w:rPr>
+              <w:t>4</w:t>
+            </w:r>
+          </w:p>
+        </w:tc>
+        <w:tc>
+          <w:tcPr>
+            <w:tcW w:w="1080" w:type="dxa"/>
+            <w:shd w:val="clear" w:color="auto" w:fill="76923C" w:themeFill="accent3" w:themeFillShade="BF"/>
+            <w:hideMark/>
+          </w:tcPr>
+          <w:p>
+            <w:pPr>
+              <w:spacing w:line="276" w:lineRule="auto"/>
+              <w:ind w:left="360"/>
+              <w:rPr>
+                <w:rFonts w:cstheme="minorHAnsi"/>
+                <w:sz w:val="24"/>
+                <w:szCs w:val="24"/>
+                <w:lang w:val="bg-BG"/>
+              </w:rPr>
+            </w:pPr>
+            <w:r>
+              <w:rPr>
+                <w:rFonts w:cstheme="minorHAnsi"/>
+                <w:b/>
+                <w:bCs/>
+                <w:sz w:val="24"/>
+                <w:szCs w:val="24"/>
+              </w:rPr>
+              <w:t>5</w:t>
+            </w:r>
+          </w:p>
+        </w:tc>
+        <w:tc>
+          <w:tcPr>
+            <w:tcW w:w="960" w:type="dxa"/>
+            <w:shd w:val="clear" w:color="auto" w:fill="76923C" w:themeFill="accent3" w:themeFillShade="BF"/>
+            <w:hideMark/>
+          </w:tcPr>
+          <w:p>
+            <w:pPr>
+              <w:spacing w:line="276" w:lineRule="auto"/>
+              <w:ind w:left="360"/>
+              <w:rPr>
+                <w:rFonts w:cstheme="minorHAnsi"/>
+                <w:sz w:val="24"/>
+                <w:szCs w:val="24"/>
+                <w:lang w:val="bg-BG"/>
+              </w:rPr>
+            </w:pPr>
+            <w:r>
+              <w:rPr>
+                <w:rFonts w:cstheme="minorHAnsi"/>
+                <w:b/>
+                <w:bCs/>
+                <w:sz w:val="24"/>
+                <w:szCs w:val="24"/>
+              </w:rPr>
+              <w:t>6</w:t>
+            </w:r>
+          </w:p>
+        </w:tc>
+        <w:tc>
+          <w:tcPr>
+            <w:tcW w:w="818" w:type="dxa"/>
+            <w:shd w:val="clear" w:color="auto" w:fill="76923C" w:themeFill="accent3" w:themeFillShade="BF"/>
+            <w:hideMark/>
+          </w:tcPr>
+          <w:p>
+            <w:pPr>
+              <w:spacing w:line="276" w:lineRule="auto"/>
+              <w:ind w:left="360"/>
+              <w:rPr>
+                <w:rFonts w:cstheme="minorHAnsi"/>
+                <w:sz w:val="24"/>
+                <w:szCs w:val="24"/>
+                <w:lang w:val="bg-BG"/>
+              </w:rPr>
+            </w:pPr>
+            <w:r>
+              <w:rPr>
+                <w:rFonts w:cstheme="minorHAnsi"/>
+                <w:b/>
+                <w:bCs/>
+                <w:sz w:val="24"/>
+                <w:szCs w:val="24"/>
+              </w:rPr>
+              <w:t>7</w:t>
+            </w:r>
+          </w:p>
+        </w:tc>
+        <w:tc>
+          <w:tcPr>
+            <w:tcW w:w="960" w:type="dxa"/>
+            <w:shd w:val="clear" w:color="auto" w:fill="76923C" w:themeFill="accent3" w:themeFillShade="BF"/>
+            <w:hideMark/>
+          </w:tcPr>
+          <w:p>
+            <w:pPr>
+              <w:spacing w:line="276" w:lineRule="auto"/>
+              <w:ind w:left="360"/>
+              <w:rPr>
+                <w:rFonts w:cstheme="minorHAnsi"/>
+                <w:sz w:val="24"/>
+                <w:szCs w:val="24"/>
+                <w:lang w:val="bg-BG"/>
+              </w:rPr>
+            </w:pPr>
+            <w:r>
+              <w:rPr>
+                <w:rFonts w:cstheme="minorHAnsi"/>
+                <w:b/>
+                <w:bCs/>
+                <w:sz w:val="24"/>
+                <w:szCs w:val="24"/>
+              </w:rPr>
+              <w:t>8</w:t>
+            </w:r>
+          </w:p>
+        </w:tc>
+      </w:tr>
+      <w:tr>
+        <w:trPr>
+          <w:trHeight w:val="600"/>
+        </w:trPr>
+        <w:tc>
+          <w:tcPr>
+            <w:tcW w:w="2718" w:type="dxa"/>
+            <w:hideMark/>
+          </w:tcPr>
+          <w:p>
+            <w:pPr>
+              <w:spacing w:line="276" w:lineRule="auto"/>
+              <w:ind w:left="360"/>
+              <w:rPr>
+                <w:rFonts w:cstheme="minorHAnsi"/>
+                <w:sz w:val="24"/>
+                <w:szCs w:val="24"/>
+                <w:lang w:val="bg-BG"/>
+              </w:rPr>
+            </w:pPr>
+            <w:r>
+              <w:rPr>
+                <w:rFonts w:cstheme="minorHAnsi"/>
+                <w:b/>
+                <w:bCs/>
+                <w:sz w:val="24"/>
+                <w:szCs w:val="24"/>
+              </w:rPr>
+              <w:t>Transaction under £50</w:t>
+            </w:r>
+          </w:p>
+        </w:tc>
+        <w:tc>
+          <w:tcPr>
+            <w:tcW w:w="818" w:type="dxa"/>
+            <w:hideMark/>
+          </w:tcPr>
+          <w:p>
+            <w:pPr>
+              <w:spacing w:line="276" w:lineRule="auto"/>
+              <w:ind w:left="360"/>
+              <w:rPr>
+                <w:rFonts w:cstheme="minorHAnsi"/>
+                <w:sz w:val="24"/>
+                <w:szCs w:val="24"/>
+              </w:rPr>
+            </w:pPr>
+            <w:r>
+              <w:rPr>
+                <w:rFonts w:cstheme="minorHAnsi"/>
+                <w:sz w:val="24"/>
+                <w:szCs w:val="24"/>
+              </w:rPr>
+              <w:t>1</w:t>
+            </w:r>
+          </w:p>
+        </w:tc>
+        <w:tc>
+          <w:tcPr>
+            <w:tcW w:w="818" w:type="dxa"/>
+            <w:hideMark/>
+          </w:tcPr>
+          <w:p>
+            <w:pPr>
+              <w:spacing w:line="276" w:lineRule="auto"/>
+              <w:ind w:left="360"/>
+              <w:rPr>
+                <w:rFonts w:cstheme="minorHAnsi"/>
+                <w:sz w:val="24"/>
+                <w:szCs w:val="24"/>
+              </w:rPr>
+            </w:pPr>
+            <w:r>
+              <w:rPr>
+                <w:rFonts w:cstheme="minorHAnsi"/>
+                <w:sz w:val="24"/>
+                <w:szCs w:val="24"/>
+              </w:rPr>
+              <w:t>1</w:t>
+            </w:r>
+          </w:p>
+        </w:tc>
+        <w:tc>
+          <w:tcPr>
+            <w:tcW w:w="1080" w:type="dxa"/>
+            <w:hideMark/>
+          </w:tcPr>
+          <w:p>
+            <w:pPr>
+              <w:spacing w:line="276" w:lineRule="auto"/>
+              <w:ind w:left="360"/>
+              <w:rPr>
+                <w:rFonts w:cstheme="minorHAnsi"/>
+                <w:sz w:val="24"/>
+                <w:szCs w:val="24"/>
+              </w:rPr>
+            </w:pPr>
+            <w:r>
+              <w:rPr>
+                <w:rFonts w:cstheme="minorHAnsi"/>
+                <w:sz w:val="24"/>
+                <w:szCs w:val="24"/>
+              </w:rPr>
+              <w:t>1</w:t>
+            </w:r>
+          </w:p>
+        </w:tc>
+        <w:tc>
+          <w:tcPr>
+            <w:tcW w:w="1080" w:type="dxa"/>
+            <w:hideMark/>
+          </w:tcPr>
+          <w:p>
+            <w:pPr>
+              <w:spacing w:line="276" w:lineRule="auto"/>
+              <w:ind w:left="360"/>
+              <w:rPr>
+                <w:rFonts w:cstheme="minorHAnsi"/>
+                <w:sz w:val="24"/>
+                <w:szCs w:val="24"/>
+              </w:rPr>
+            </w:pPr>
+            <w:r>
+              <w:rPr>
+                <w:rFonts w:cstheme="minorHAnsi"/>
+                <w:sz w:val="24"/>
+                <w:szCs w:val="24"/>
+              </w:rPr>
+              <w:t>0</w:t>
+            </w:r>
+          </w:p>
+        </w:tc>
+        <w:tc>
+          <w:tcPr>
+            <w:tcW w:w="960" w:type="dxa"/>
+            <w:hideMark/>
+          </w:tcPr>
+          <w:p>
+            <w:pPr>
+              <w:spacing w:line="276" w:lineRule="auto"/>
+              <w:ind w:left="360"/>
+              <w:rPr>
+                <w:rFonts w:cstheme="minorHAnsi"/>
+                <w:sz w:val="24"/>
+                <w:szCs w:val="24"/>
+              </w:rPr>
+            </w:pPr>
+            <w:r>
+              <w:rPr>
+                <w:rFonts w:cstheme="minorHAnsi"/>
+                <w:sz w:val="24"/>
+                <w:szCs w:val="24"/>
+              </w:rPr>
+              <w:t>0</w:t>
+            </w:r>
+          </w:p>
+        </w:tc>
+        <w:tc>
+          <w:tcPr>
+            <w:tcW w:w="818" w:type="dxa"/>
+            <w:hideMark/>
+          </w:tcPr>
+          <w:p>
+            <w:pPr>
+              <w:spacing w:line="276" w:lineRule="auto"/>
+              <w:ind w:left="360"/>
+              <w:rPr>
+                <w:rFonts w:cstheme="minorHAnsi"/>
+                <w:sz w:val="24"/>
+                <w:szCs w:val="24"/>
+              </w:rPr>
+            </w:pPr>
+            <w:r>
+              <w:rPr>
+                <w:rFonts w:cstheme="minorHAnsi"/>
+                <w:sz w:val="24"/>
+                <w:szCs w:val="24"/>
+              </w:rPr>
+              <w:t>0</w:t>
+            </w:r>
+          </w:p>
+        </w:tc>
+        <w:tc>
+          <w:tcPr>
+            <w:tcW w:w="960" w:type="dxa"/>
+            <w:hideMark/>
+          </w:tcPr>
+          <w:p>
+            <w:pPr>
+              <w:spacing w:line="276" w:lineRule="auto"/>
+              <w:ind w:left="360"/>
+              <w:rPr>
+                <w:rFonts w:cstheme="minorHAnsi"/>
+                <w:sz w:val="24"/>
+                <w:szCs w:val="24"/>
+              </w:rPr>
+            </w:pPr>
+            <w:r>
+              <w:rPr>
+                <w:rFonts w:cstheme="minorHAnsi"/>
+                <w:sz w:val="24"/>
+                <w:szCs w:val="24"/>
+              </w:rPr>
+              <w:t>0</w:t>
+            </w:r>
+          </w:p>
+        </w:tc>
+      </w:tr>
+      <w:tr>
+        <w:trPr>
+          <w:trHeight w:val="552"/>
+        </w:trPr>
+        <w:tc>
+          <w:tcPr>
+            <w:tcW w:w="2718" w:type="dxa"/>
+            <w:hideMark/>
+          </w:tcPr>
+          <w:p>
+            <w:pPr>
+              <w:spacing w:line="276" w:lineRule="auto"/>
+              <w:ind w:left="360"/>
+              <w:rPr>
+                <w:rFonts w:cstheme="minorHAnsi"/>
+                <w:sz w:val="24"/>
+                <w:szCs w:val="24"/>
+                <w:lang w:val="bg-BG"/>
+              </w:rPr>
+            </w:pPr>
+            <w:r>
+              <w:rPr>
+                <w:rFonts w:cstheme="minorHAnsi"/>
+                <w:b/>
+                <w:bCs/>
+                <w:sz w:val="24"/>
+                <w:szCs w:val="24"/>
+              </w:rPr>
+              <w:t>Pays by cheque with cheque card (guarantee £50)</w:t>
+            </w:r>
+          </w:p>
+        </w:tc>
+        <w:tc>
+          <w:tcPr>
+            <w:tcW w:w="818" w:type="dxa"/>
+            <w:hideMark/>
+          </w:tcPr>
+          <w:p>
+            <w:pPr>
+              <w:spacing w:line="276" w:lineRule="auto"/>
+              <w:ind w:left="360"/>
+              <w:rPr>
+                <w:rFonts w:cstheme="minorHAnsi"/>
+                <w:sz w:val="24"/>
+                <w:szCs w:val="24"/>
+              </w:rPr>
+            </w:pPr>
+            <w:r>
+              <w:rPr>
+                <w:rFonts w:cstheme="minorHAnsi"/>
+                <w:sz w:val="24"/>
+                <w:szCs w:val="24"/>
+              </w:rPr>
+              <w:t>1</w:t>
+            </w:r>
+          </w:p>
+        </w:tc>
+        <w:tc>
+          <w:tcPr>
+            <w:tcW w:w="818" w:type="dxa"/>
+            <w:hideMark/>
+          </w:tcPr>
+          <w:p>
+            <w:pPr>
+              <w:spacing w:line="276" w:lineRule="auto"/>
+              <w:ind w:left="360"/>
+              <w:rPr>
+                <w:rFonts w:cstheme="minorHAnsi"/>
+                <w:sz w:val="24"/>
+                <w:szCs w:val="24"/>
+              </w:rPr>
+            </w:pPr>
+            <w:r>
+              <w:rPr>
+                <w:rFonts w:cstheme="minorHAnsi"/>
+                <w:sz w:val="24"/>
+                <w:szCs w:val="24"/>
+              </w:rPr>
+              <w:t>0</w:t>
+            </w:r>
+          </w:p>
+        </w:tc>
+        <w:tc>
+          <w:tcPr>
+            <w:tcW w:w="1080" w:type="dxa"/>
+            <w:hideMark/>
+          </w:tcPr>
+          <w:p>
+            <w:pPr>
+              <w:spacing w:line="276" w:lineRule="auto"/>
+              <w:ind w:left="360"/>
+              <w:rPr>
+                <w:rFonts w:cstheme="minorHAnsi"/>
+                <w:sz w:val="24"/>
+                <w:szCs w:val="24"/>
+              </w:rPr>
+            </w:pPr>
+            <w:r>
+              <w:rPr>
+                <w:rFonts w:cstheme="minorHAnsi"/>
+                <w:sz w:val="24"/>
+                <w:szCs w:val="24"/>
+              </w:rPr>
+              <w:t>0</w:t>
+            </w:r>
+          </w:p>
+        </w:tc>
+        <w:tc>
+          <w:tcPr>
+            <w:tcW w:w="1080" w:type="dxa"/>
+            <w:hideMark/>
+          </w:tcPr>
+          <w:p>
+            <w:pPr>
+              <w:spacing w:line="276" w:lineRule="auto"/>
+              <w:ind w:left="360"/>
+              <w:rPr>
+                <w:rFonts w:cstheme="minorHAnsi"/>
+                <w:sz w:val="24"/>
+                <w:szCs w:val="24"/>
+              </w:rPr>
+            </w:pPr>
+            <w:r>
+              <w:rPr>
+                <w:rFonts w:cstheme="minorHAnsi"/>
+                <w:sz w:val="24"/>
+                <w:szCs w:val="24"/>
+              </w:rPr>
+              <w:t>1</w:t>
+            </w:r>
+          </w:p>
+        </w:tc>
+        <w:tc>
+          <w:tcPr>
+            <w:tcW w:w="960" w:type="dxa"/>
+            <w:hideMark/>
+          </w:tcPr>
+          <w:p>
+            <w:pPr>
+              <w:spacing w:line="276" w:lineRule="auto"/>
+              <w:ind w:left="360"/>
+              <w:rPr>
+                <w:rFonts w:cstheme="minorHAnsi"/>
+                <w:sz w:val="24"/>
+                <w:szCs w:val="24"/>
+              </w:rPr>
+            </w:pPr>
+            <w:r>
+              <w:rPr>
+                <w:rFonts w:cstheme="minorHAnsi"/>
+                <w:sz w:val="24"/>
+                <w:szCs w:val="24"/>
+              </w:rPr>
+              <w:t>1</w:t>
+            </w:r>
+          </w:p>
+        </w:tc>
+        <w:tc>
+          <w:tcPr>
+            <w:tcW w:w="818" w:type="dxa"/>
+            <w:hideMark/>
+          </w:tcPr>
+          <w:p>
+            <w:pPr>
+              <w:spacing w:line="276" w:lineRule="auto"/>
+              <w:ind w:left="360"/>
+              <w:rPr>
+                <w:rFonts w:cstheme="minorHAnsi"/>
+                <w:sz w:val="24"/>
+                <w:szCs w:val="24"/>
+              </w:rPr>
+            </w:pPr>
+            <w:r>
+              <w:rPr>
+                <w:rFonts w:cstheme="minorHAnsi"/>
+                <w:sz w:val="24"/>
+                <w:szCs w:val="24"/>
+              </w:rPr>
+              <w:t>0</w:t>
+            </w:r>
+          </w:p>
+        </w:tc>
+        <w:tc>
+          <w:tcPr>
+            <w:tcW w:w="960" w:type="dxa"/>
+            <w:hideMark/>
+          </w:tcPr>
+          <w:p>
+            <w:pPr>
+              <w:spacing w:line="276" w:lineRule="auto"/>
+              <w:ind w:left="360"/>
+              <w:rPr>
+                <w:rFonts w:cstheme="minorHAnsi"/>
+                <w:sz w:val="24"/>
+                <w:szCs w:val="24"/>
+              </w:rPr>
+            </w:pPr>
+            <w:r>
+              <w:rPr>
+                <w:rFonts w:cstheme="minorHAnsi"/>
+                <w:sz w:val="24"/>
+                <w:szCs w:val="24"/>
+              </w:rPr>
+              <w:t>0</w:t>
+            </w:r>
+          </w:p>
+        </w:tc>
+      </w:tr>
+      <w:tr>
+        <w:trPr>
+          <w:trHeight w:val="595"/>
+        </w:trPr>
+        <w:tc>
+          <w:tcPr>
+            <w:tcW w:w="2718" w:type="dxa"/>
+            <w:hideMark/>
+          </w:tcPr>
+          <w:p>
+            <w:pPr>
+              <w:spacing w:line="276" w:lineRule="auto"/>
+              <w:ind w:left="360"/>
+              <w:rPr>
+                <w:rFonts w:cstheme="minorHAnsi"/>
+                <w:sz w:val="24"/>
+                <w:szCs w:val="24"/>
+                <w:lang w:val="bg-BG"/>
+              </w:rPr>
+            </w:pPr>
+            <w:r>
+              <w:rPr>
+                <w:rFonts w:cstheme="minorHAnsi"/>
+                <w:b/>
+                <w:bCs/>
+                <w:sz w:val="24"/>
+                <w:szCs w:val="24"/>
+              </w:rPr>
+              <w:t>Pays by credit card</w:t>
+            </w:r>
+          </w:p>
+        </w:tc>
+        <w:tc>
+          <w:tcPr>
+            <w:tcW w:w="818" w:type="dxa"/>
+            <w:hideMark/>
+          </w:tcPr>
+          <w:p>
+            <w:pPr>
+              <w:spacing w:line="276" w:lineRule="auto"/>
+              <w:ind w:left="360"/>
+              <w:rPr>
+                <w:rFonts w:cstheme="minorHAnsi"/>
+                <w:sz w:val="24"/>
+                <w:szCs w:val="24"/>
+              </w:rPr>
+            </w:pPr>
+            <w:r>
+              <w:rPr>
+                <w:rFonts w:cstheme="minorHAnsi"/>
+                <w:sz w:val="24"/>
+                <w:szCs w:val="24"/>
+              </w:rPr>
+              <w:t>-</w:t>
+            </w:r>
+          </w:p>
+        </w:tc>
+        <w:tc>
+          <w:tcPr>
+            <w:tcW w:w="818" w:type="dxa"/>
+            <w:hideMark/>
+          </w:tcPr>
+          <w:p>
+            <w:pPr>
+              <w:spacing w:line="276" w:lineRule="auto"/>
+              <w:jc w:val="center"/>
+              <w:rPr>
+                <w:rFonts w:cstheme="minorHAnsi"/>
+                <w:sz w:val="24"/>
+                <w:szCs w:val="24"/>
+              </w:rPr>
+            </w:pPr>
+            <w:r>
+              <w:rPr>
+                <w:rFonts w:cstheme="minorHAnsi"/>
+                <w:sz w:val="24"/>
+                <w:szCs w:val="24"/>
+              </w:rPr>
+              <w:t xml:space="preserve">    1</w:t>
+            </w:r>
+          </w:p>
+        </w:tc>
+        <w:tc>
+          <w:tcPr>
+            <w:tcW w:w="1080" w:type="dxa"/>
+            <w:hideMark/>
+          </w:tcPr>
+          <w:p>
+            <w:pPr>
+              <w:spacing w:line="276" w:lineRule="auto"/>
+              <w:ind w:left="360"/>
+              <w:rPr>
+                <w:rFonts w:cstheme="minorHAnsi"/>
+                <w:sz w:val="24"/>
+                <w:szCs w:val="24"/>
+              </w:rPr>
+            </w:pPr>
+            <w:r>
+              <w:rPr>
+                <w:rFonts w:cstheme="minorHAnsi"/>
+                <w:sz w:val="24"/>
+                <w:szCs w:val="24"/>
+              </w:rPr>
+              <w:t>0</w:t>
+            </w:r>
+          </w:p>
+        </w:tc>
+        <w:tc>
+          <w:tcPr>
+            <w:tcW w:w="1080" w:type="dxa"/>
+            <w:hideMark/>
+          </w:tcPr>
+          <w:p>
+            <w:pPr>
+              <w:spacing w:line="276" w:lineRule="auto"/>
+              <w:ind w:left="360"/>
+              <w:rPr>
+                <w:rFonts w:cstheme="minorHAnsi"/>
+                <w:sz w:val="24"/>
+                <w:szCs w:val="24"/>
+              </w:rPr>
+            </w:pPr>
+            <w:r>
+              <w:rPr>
+                <w:rFonts w:cstheme="minorHAnsi"/>
+                <w:sz w:val="24"/>
+                <w:szCs w:val="24"/>
+              </w:rPr>
+              <w:t>1</w:t>
+            </w:r>
+          </w:p>
+        </w:tc>
+        <w:tc>
+          <w:tcPr>
+            <w:tcW w:w="960" w:type="dxa"/>
+            <w:hideMark/>
+          </w:tcPr>
+          <w:p>
+            <w:pPr>
+              <w:spacing w:line="276" w:lineRule="auto"/>
+              <w:ind w:left="360"/>
+              <w:rPr>
+                <w:rFonts w:cstheme="minorHAnsi"/>
+                <w:sz w:val="24"/>
+                <w:szCs w:val="24"/>
+              </w:rPr>
+            </w:pPr>
+            <w:r>
+              <w:rPr>
+                <w:rFonts w:cstheme="minorHAnsi"/>
+                <w:sz w:val="24"/>
+                <w:szCs w:val="24"/>
+              </w:rPr>
+              <w:t>0</w:t>
+            </w:r>
+          </w:p>
+        </w:tc>
+        <w:tc>
+          <w:tcPr>
+            <w:tcW w:w="818" w:type="dxa"/>
+            <w:hideMark/>
+          </w:tcPr>
+          <w:p>
+            <w:pPr>
+              <w:spacing w:line="276" w:lineRule="auto"/>
+              <w:ind w:left="360"/>
+              <w:rPr>
+                <w:rFonts w:cstheme="minorHAnsi"/>
+                <w:sz w:val="24"/>
+                <w:szCs w:val="24"/>
+              </w:rPr>
+            </w:pPr>
+            <w:r>
+              <w:rPr>
+                <w:rFonts w:cstheme="minorHAnsi"/>
+                <w:sz w:val="24"/>
+                <w:szCs w:val="24"/>
+              </w:rPr>
+              <w:t>1</w:t>
+            </w:r>
+          </w:p>
+        </w:tc>
+        <w:tc>
+          <w:tcPr>
+            <w:tcW w:w="960" w:type="dxa"/>
+            <w:hideMark/>
+          </w:tcPr>
+          <w:p>
+            <w:pPr>
+              <w:spacing w:line="276" w:lineRule="auto"/>
+              <w:ind w:left="360"/>
+              <w:rPr>
+                <w:rFonts w:cstheme="minorHAnsi"/>
+                <w:sz w:val="24"/>
+                <w:szCs w:val="24"/>
+              </w:rPr>
+            </w:pPr>
+            <w:r>
+              <w:rPr>
+                <w:rFonts w:cstheme="minorHAnsi"/>
+                <w:sz w:val="24"/>
+                <w:szCs w:val="24"/>
+              </w:rPr>
+              <w:t>0</w:t>
+            </w:r>
+          </w:p>
+        </w:tc>
+      </w:tr>
+      <w:tr>
+        <w:trPr>
+          <w:trHeight w:val="547"/>
+        </w:trPr>
+        <w:tc>
+          <w:tcPr>
+            <w:tcW w:w="2718" w:type="dxa"/>
+            <w:shd w:val="clear" w:color="auto" w:fill="76923C" w:themeFill="accent3" w:themeFillShade="BF"/>
+            <w:hideMark/>
+          </w:tcPr>
+          <w:p>
+            <w:pPr>
+              <w:spacing w:line="276" w:lineRule="auto"/>
+              <w:ind w:left="360"/>
+              <w:rPr>
+                <w:rFonts w:cstheme="minorHAnsi"/>
+                <w:b/>
+                <w:sz w:val="24"/>
+                <w:szCs w:val="24"/>
+                <w:lang w:val="bg-BG"/>
+              </w:rPr>
+            </w:pPr>
+            <w:proofErr w:type="spellStart"/>
+            <w:r>
+              <w:rPr>
+                <w:rFonts w:cstheme="minorHAnsi"/>
+                <w:b/>
+                <w:sz w:val="24"/>
+                <w:szCs w:val="24"/>
+                <w:lang w:val="bg-BG"/>
+              </w:rPr>
+              <w:t>Actions</w:t>
+            </w:r>
+            <w:proofErr w:type="spellEnd"/>
+          </w:p>
+        </w:tc>
+        <w:tc>
+          <w:tcPr>
+            <w:tcW w:w="818" w:type="dxa"/>
+            <w:shd w:val="clear" w:color="auto" w:fill="76923C" w:themeFill="accent3" w:themeFillShade="BF"/>
+            <w:hideMark/>
+          </w:tcPr>
+          <w:p>
+            <w:pPr>
+              <w:spacing w:line="276" w:lineRule="auto"/>
+              <w:ind w:left="360"/>
+              <w:rPr>
+                <w:rFonts w:cstheme="minorHAnsi"/>
+                <w:sz w:val="24"/>
+                <w:szCs w:val="24"/>
+                <w:lang w:val="bg-BG"/>
+              </w:rPr>
+            </w:pPr>
+          </w:p>
+        </w:tc>
+        <w:tc>
+          <w:tcPr>
+            <w:tcW w:w="818" w:type="dxa"/>
+            <w:shd w:val="clear" w:color="auto" w:fill="76923C" w:themeFill="accent3" w:themeFillShade="BF"/>
+            <w:hideMark/>
+          </w:tcPr>
+          <w:p>
+            <w:pPr>
+              <w:spacing w:line="276" w:lineRule="auto"/>
+              <w:ind w:left="360"/>
+              <w:rPr>
+                <w:rFonts w:cstheme="minorHAnsi"/>
+                <w:sz w:val="24"/>
+                <w:szCs w:val="24"/>
+                <w:lang w:val="bg-BG"/>
+              </w:rPr>
+            </w:pPr>
+          </w:p>
+        </w:tc>
+        <w:tc>
+          <w:tcPr>
+            <w:tcW w:w="1080" w:type="dxa"/>
+            <w:shd w:val="clear" w:color="auto" w:fill="76923C" w:themeFill="accent3" w:themeFillShade="BF"/>
+            <w:hideMark/>
+          </w:tcPr>
+          <w:p>
+            <w:pPr>
+              <w:spacing w:line="276" w:lineRule="auto"/>
+              <w:ind w:left="360"/>
+              <w:rPr>
+                <w:rFonts w:cstheme="minorHAnsi"/>
+                <w:sz w:val="24"/>
+                <w:szCs w:val="24"/>
+                <w:lang w:val="bg-BG"/>
+              </w:rPr>
+            </w:pPr>
+          </w:p>
+        </w:tc>
+        <w:tc>
+          <w:tcPr>
+            <w:tcW w:w="1080" w:type="dxa"/>
+            <w:shd w:val="clear" w:color="auto" w:fill="76923C" w:themeFill="accent3" w:themeFillShade="BF"/>
+            <w:hideMark/>
+          </w:tcPr>
+          <w:p>
+            <w:pPr>
+              <w:spacing w:line="276" w:lineRule="auto"/>
+              <w:ind w:left="360"/>
+              <w:rPr>
+                <w:rFonts w:cstheme="minorHAnsi"/>
+                <w:sz w:val="24"/>
+                <w:szCs w:val="24"/>
+                <w:lang w:val="bg-BG"/>
+              </w:rPr>
+            </w:pPr>
+          </w:p>
+        </w:tc>
+        <w:tc>
+          <w:tcPr>
+            <w:tcW w:w="960" w:type="dxa"/>
+            <w:shd w:val="clear" w:color="auto" w:fill="76923C" w:themeFill="accent3" w:themeFillShade="BF"/>
+            <w:hideMark/>
+          </w:tcPr>
+          <w:p>
+            <w:pPr>
+              <w:spacing w:line="276" w:lineRule="auto"/>
+              <w:ind w:left="360"/>
+              <w:rPr>
+                <w:rFonts w:cstheme="minorHAnsi"/>
+                <w:sz w:val="24"/>
+                <w:szCs w:val="24"/>
+                <w:lang w:val="bg-BG"/>
+              </w:rPr>
+            </w:pPr>
+          </w:p>
+        </w:tc>
+        <w:tc>
+          <w:tcPr>
+            <w:tcW w:w="818" w:type="dxa"/>
+            <w:shd w:val="clear" w:color="auto" w:fill="76923C" w:themeFill="accent3" w:themeFillShade="BF"/>
+            <w:hideMark/>
+          </w:tcPr>
+          <w:p>
+            <w:pPr>
+              <w:spacing w:line="276" w:lineRule="auto"/>
+              <w:ind w:left="360"/>
+              <w:rPr>
+                <w:rFonts w:cstheme="minorHAnsi"/>
+                <w:sz w:val="24"/>
+                <w:szCs w:val="24"/>
+                <w:lang w:val="bg-BG"/>
+              </w:rPr>
+            </w:pPr>
+          </w:p>
+        </w:tc>
+        <w:tc>
+          <w:tcPr>
+            <w:tcW w:w="960" w:type="dxa"/>
+            <w:shd w:val="clear" w:color="auto" w:fill="76923C" w:themeFill="accent3" w:themeFillShade="BF"/>
+            <w:hideMark/>
+          </w:tcPr>
+          <w:p>
+            <w:pPr>
+              <w:spacing w:line="276" w:lineRule="auto"/>
+              <w:ind w:left="360"/>
+              <w:rPr>
+                <w:rFonts w:cstheme="minorHAnsi"/>
+                <w:sz w:val="24"/>
+                <w:szCs w:val="24"/>
+                <w:lang w:val="bg-BG"/>
+              </w:rPr>
+            </w:pPr>
+          </w:p>
+        </w:tc>
+      </w:tr>
+      <w:tr>
+        <w:trPr>
+          <w:trHeight w:val="480"/>
+        </w:trPr>
+        <w:tc>
+          <w:tcPr>
+            <w:tcW w:w="2718" w:type="dxa"/>
+            <w:hideMark/>
+          </w:tcPr>
+          <w:p>
+            <w:pPr>
+              <w:spacing w:line="276" w:lineRule="auto"/>
+              <w:ind w:left="360"/>
+              <w:rPr>
+                <w:rFonts w:cstheme="minorHAnsi"/>
+                <w:sz w:val="24"/>
+                <w:szCs w:val="24"/>
+                <w:lang w:val="bg-BG"/>
+              </w:rPr>
+            </w:pPr>
+            <w:r>
+              <w:rPr>
+                <w:rFonts w:cstheme="minorHAnsi"/>
+                <w:b/>
+                <w:bCs/>
+                <w:sz w:val="24"/>
+                <w:szCs w:val="24"/>
+              </w:rPr>
+              <w:t>Ring up sale</w:t>
+            </w:r>
+          </w:p>
+        </w:tc>
+        <w:tc>
+          <w:tcPr>
+            <w:tcW w:w="818" w:type="dxa"/>
+            <w:hideMark/>
+          </w:tcPr>
+          <w:p>
+            <w:pPr>
+              <w:spacing w:line="276" w:lineRule="auto"/>
+              <w:ind w:left="360"/>
+              <w:rPr>
+                <w:rFonts w:cstheme="minorHAnsi"/>
+                <w:sz w:val="24"/>
+                <w:szCs w:val="24"/>
+              </w:rPr>
+            </w:pPr>
+            <w:r>
+              <w:rPr>
+                <w:rFonts w:cstheme="minorHAnsi"/>
+                <w:sz w:val="24"/>
+                <w:szCs w:val="24"/>
+              </w:rPr>
+              <w:t>0</w:t>
+            </w:r>
+          </w:p>
+        </w:tc>
+        <w:tc>
+          <w:tcPr>
+            <w:tcW w:w="818" w:type="dxa"/>
+            <w:hideMark/>
+          </w:tcPr>
+          <w:p>
+            <w:pPr>
+              <w:spacing w:line="276" w:lineRule="auto"/>
+              <w:ind w:left="360"/>
+              <w:rPr>
+                <w:rFonts w:cstheme="minorHAnsi"/>
+                <w:sz w:val="24"/>
+                <w:szCs w:val="24"/>
+              </w:rPr>
+            </w:pPr>
+            <w:r>
+              <w:rPr>
+                <w:rFonts w:cstheme="minorHAnsi"/>
+                <w:sz w:val="24"/>
+                <w:szCs w:val="24"/>
+              </w:rPr>
+              <w:t>1</w:t>
+            </w:r>
+          </w:p>
+        </w:tc>
+        <w:tc>
+          <w:tcPr>
+            <w:tcW w:w="1080" w:type="dxa"/>
+            <w:hideMark/>
+          </w:tcPr>
+          <w:p>
+            <w:pPr>
+              <w:spacing w:line="276" w:lineRule="auto"/>
+              <w:ind w:left="360"/>
+              <w:rPr>
+                <w:rFonts w:cstheme="minorHAnsi"/>
+                <w:sz w:val="24"/>
+                <w:szCs w:val="24"/>
+              </w:rPr>
+            </w:pPr>
+            <w:r>
+              <w:rPr>
+                <w:rFonts w:cstheme="minorHAnsi"/>
+                <w:sz w:val="24"/>
+                <w:szCs w:val="24"/>
+              </w:rPr>
+              <w:t>1</w:t>
+            </w:r>
+          </w:p>
+        </w:tc>
+        <w:tc>
+          <w:tcPr>
+            <w:tcW w:w="1080" w:type="dxa"/>
+            <w:hideMark/>
+          </w:tcPr>
+          <w:p>
+            <w:pPr>
+              <w:spacing w:line="276" w:lineRule="auto"/>
+              <w:ind w:left="360"/>
+              <w:rPr>
+                <w:rFonts w:cstheme="minorHAnsi"/>
+                <w:sz w:val="24"/>
+                <w:szCs w:val="24"/>
+              </w:rPr>
+            </w:pPr>
+            <w:r>
+              <w:rPr>
+                <w:rFonts w:cstheme="minorHAnsi"/>
+                <w:sz w:val="24"/>
+                <w:szCs w:val="24"/>
+              </w:rPr>
+              <w:t>0</w:t>
+            </w:r>
+          </w:p>
+        </w:tc>
+        <w:tc>
+          <w:tcPr>
+            <w:tcW w:w="960" w:type="dxa"/>
+            <w:hideMark/>
+          </w:tcPr>
+          <w:p>
+            <w:pPr>
+              <w:spacing w:line="276" w:lineRule="auto"/>
+              <w:ind w:left="360"/>
+              <w:rPr>
+                <w:rFonts w:cstheme="minorHAnsi"/>
+                <w:sz w:val="24"/>
+                <w:szCs w:val="24"/>
+              </w:rPr>
+            </w:pPr>
+            <w:r>
+              <w:rPr>
+                <w:rFonts w:cstheme="minorHAnsi"/>
+                <w:sz w:val="24"/>
+                <w:szCs w:val="24"/>
+              </w:rPr>
+              <w:t>1</w:t>
+            </w:r>
+          </w:p>
+        </w:tc>
+        <w:tc>
+          <w:tcPr>
+            <w:tcW w:w="818" w:type="dxa"/>
+            <w:hideMark/>
+          </w:tcPr>
+          <w:p>
+            <w:pPr>
+              <w:spacing w:line="276" w:lineRule="auto"/>
+              <w:ind w:left="360"/>
+              <w:rPr>
+                <w:rFonts w:cstheme="minorHAnsi"/>
+                <w:sz w:val="24"/>
+                <w:szCs w:val="24"/>
+              </w:rPr>
+            </w:pPr>
+            <w:r>
+              <w:rPr>
+                <w:rFonts w:cstheme="minorHAnsi"/>
+                <w:sz w:val="24"/>
+                <w:szCs w:val="24"/>
+              </w:rPr>
+              <w:t>1</w:t>
+            </w:r>
+          </w:p>
+        </w:tc>
+        <w:tc>
+          <w:tcPr>
+            <w:tcW w:w="960" w:type="dxa"/>
+            <w:hideMark/>
+          </w:tcPr>
+          <w:p>
+            <w:pPr>
+              <w:spacing w:line="276" w:lineRule="auto"/>
+              <w:ind w:left="360"/>
+              <w:rPr>
+                <w:rFonts w:cstheme="minorHAnsi"/>
+                <w:sz w:val="24"/>
+                <w:szCs w:val="24"/>
+              </w:rPr>
+            </w:pPr>
+            <w:r>
+              <w:rPr>
+                <w:rFonts w:cstheme="minorHAnsi"/>
+                <w:sz w:val="24"/>
+                <w:szCs w:val="24"/>
+              </w:rPr>
+              <w:t>0</w:t>
+            </w:r>
+          </w:p>
+        </w:tc>
+      </w:tr>
+      <w:tr>
+        <w:trPr>
+          <w:trHeight w:val="590"/>
+        </w:trPr>
+        <w:tc>
+          <w:tcPr>
+            <w:tcW w:w="2718" w:type="dxa"/>
+            <w:hideMark/>
+          </w:tcPr>
+          <w:p>
+            <w:pPr>
+              <w:spacing w:line="276" w:lineRule="auto"/>
+              <w:ind w:left="360"/>
+              <w:rPr>
+                <w:rFonts w:cstheme="minorHAnsi"/>
+                <w:sz w:val="24"/>
+                <w:szCs w:val="24"/>
+                <w:lang w:val="bg-BG"/>
+              </w:rPr>
+            </w:pPr>
+            <w:r>
+              <w:rPr>
+                <w:rFonts w:cstheme="minorHAnsi"/>
+                <w:b/>
+                <w:bCs/>
+                <w:sz w:val="24"/>
+                <w:szCs w:val="24"/>
+              </w:rPr>
+              <w:t>Call a supervisor</w:t>
+            </w:r>
+          </w:p>
+        </w:tc>
+        <w:tc>
+          <w:tcPr>
+            <w:tcW w:w="818" w:type="dxa"/>
+            <w:hideMark/>
+          </w:tcPr>
+          <w:p>
+            <w:pPr>
+              <w:spacing w:line="276" w:lineRule="auto"/>
+              <w:ind w:left="360"/>
+              <w:rPr>
+                <w:rFonts w:cstheme="minorHAnsi"/>
+                <w:sz w:val="24"/>
+                <w:szCs w:val="24"/>
+              </w:rPr>
+            </w:pPr>
+            <w:r>
+              <w:rPr>
+                <w:rFonts w:cstheme="minorHAnsi"/>
+                <w:sz w:val="24"/>
+                <w:szCs w:val="24"/>
+              </w:rPr>
+              <w:t>1</w:t>
+            </w:r>
+          </w:p>
+        </w:tc>
+        <w:tc>
+          <w:tcPr>
+            <w:tcW w:w="818" w:type="dxa"/>
+            <w:hideMark/>
+          </w:tcPr>
+          <w:p>
+            <w:pPr>
+              <w:spacing w:line="276" w:lineRule="auto"/>
+              <w:ind w:left="360"/>
+              <w:rPr>
+                <w:rFonts w:cstheme="minorHAnsi"/>
+                <w:sz w:val="24"/>
+                <w:szCs w:val="24"/>
+              </w:rPr>
+            </w:pPr>
+            <w:r>
+              <w:rPr>
+                <w:rFonts w:cstheme="minorHAnsi"/>
+                <w:sz w:val="24"/>
+                <w:szCs w:val="24"/>
+              </w:rPr>
+              <w:t>0</w:t>
+            </w:r>
+          </w:p>
+        </w:tc>
+        <w:tc>
+          <w:tcPr>
+            <w:tcW w:w="1080" w:type="dxa"/>
+            <w:hideMark/>
+          </w:tcPr>
+          <w:p>
+            <w:pPr>
+              <w:spacing w:line="276" w:lineRule="auto"/>
+              <w:ind w:left="360"/>
+              <w:rPr>
+                <w:rFonts w:cstheme="minorHAnsi"/>
+                <w:sz w:val="24"/>
+                <w:szCs w:val="24"/>
+              </w:rPr>
+            </w:pPr>
+            <w:r>
+              <w:rPr>
+                <w:rFonts w:cstheme="minorHAnsi"/>
+                <w:sz w:val="24"/>
+                <w:szCs w:val="24"/>
+              </w:rPr>
+              <w:t>0</w:t>
+            </w:r>
+          </w:p>
+        </w:tc>
+        <w:tc>
+          <w:tcPr>
+            <w:tcW w:w="1080" w:type="dxa"/>
+            <w:hideMark/>
+          </w:tcPr>
+          <w:p>
+            <w:pPr>
+              <w:spacing w:line="276" w:lineRule="auto"/>
+              <w:ind w:left="360"/>
+              <w:rPr>
+                <w:rFonts w:cstheme="minorHAnsi"/>
+                <w:sz w:val="24"/>
+                <w:szCs w:val="24"/>
+              </w:rPr>
+            </w:pPr>
+            <w:r>
+              <w:rPr>
+                <w:rFonts w:cstheme="minorHAnsi"/>
+                <w:sz w:val="24"/>
+                <w:szCs w:val="24"/>
+              </w:rPr>
+              <w:t>1</w:t>
+            </w:r>
+          </w:p>
+        </w:tc>
+        <w:tc>
+          <w:tcPr>
+            <w:tcW w:w="960" w:type="dxa"/>
+            <w:hideMark/>
+          </w:tcPr>
+          <w:p>
+            <w:pPr>
+              <w:spacing w:line="276" w:lineRule="auto"/>
+              <w:ind w:left="360"/>
+              <w:rPr>
+                <w:rFonts w:cstheme="minorHAnsi"/>
+                <w:sz w:val="24"/>
+                <w:szCs w:val="24"/>
+              </w:rPr>
+            </w:pPr>
+            <w:r>
+              <w:rPr>
+                <w:rFonts w:cstheme="minorHAnsi"/>
+                <w:sz w:val="24"/>
+                <w:szCs w:val="24"/>
+              </w:rPr>
+              <w:t>0</w:t>
+            </w:r>
+          </w:p>
+        </w:tc>
+        <w:tc>
+          <w:tcPr>
+            <w:tcW w:w="818" w:type="dxa"/>
+            <w:hideMark/>
+          </w:tcPr>
+          <w:p>
+            <w:pPr>
+              <w:spacing w:line="276" w:lineRule="auto"/>
+              <w:ind w:left="360"/>
+              <w:rPr>
+                <w:rFonts w:cstheme="minorHAnsi"/>
+                <w:sz w:val="24"/>
+                <w:szCs w:val="24"/>
+              </w:rPr>
+            </w:pPr>
+            <w:r>
+              <w:rPr>
+                <w:rFonts w:cstheme="minorHAnsi"/>
+                <w:sz w:val="24"/>
+                <w:szCs w:val="24"/>
+              </w:rPr>
+              <w:t>0</w:t>
+            </w:r>
+          </w:p>
+        </w:tc>
+        <w:tc>
+          <w:tcPr>
+            <w:tcW w:w="960" w:type="dxa"/>
+            <w:hideMark/>
+          </w:tcPr>
+          <w:p>
+            <w:pPr>
+              <w:spacing w:line="276" w:lineRule="auto"/>
+              <w:ind w:left="360"/>
+              <w:rPr>
+                <w:rFonts w:cstheme="minorHAnsi"/>
+                <w:sz w:val="24"/>
+                <w:szCs w:val="24"/>
+              </w:rPr>
+            </w:pPr>
+            <w:r>
+              <w:rPr>
+                <w:rFonts w:cstheme="minorHAnsi"/>
+                <w:sz w:val="24"/>
+                <w:szCs w:val="24"/>
+              </w:rPr>
+              <w:t>0</w:t>
+            </w:r>
+          </w:p>
+        </w:tc>
+      </w:tr>
+      <w:tr>
+        <w:trPr>
+          <w:trHeight w:val="590"/>
+        </w:trPr>
+        <w:tc>
+          <w:tcPr>
+            <w:tcW w:w="2718" w:type="dxa"/>
+            <w:hideMark/>
+          </w:tcPr>
+          <w:p>
+            <w:pPr>
+              <w:spacing w:line="276" w:lineRule="auto"/>
+              <w:ind w:left="360"/>
+              <w:rPr>
+                <w:rFonts w:cstheme="minorHAnsi"/>
+                <w:sz w:val="24"/>
+                <w:szCs w:val="24"/>
+                <w:lang w:val="bg-BG"/>
+              </w:rPr>
+            </w:pPr>
+            <w:r>
+              <w:rPr>
+                <w:rFonts w:cstheme="minorHAnsi"/>
+                <w:b/>
+                <w:bCs/>
+                <w:sz w:val="24"/>
+                <w:szCs w:val="24"/>
+              </w:rPr>
+              <w:t>Automatic check of credit card company database</w:t>
+            </w:r>
+          </w:p>
+        </w:tc>
+        <w:tc>
+          <w:tcPr>
+            <w:tcW w:w="818" w:type="dxa"/>
+            <w:hideMark/>
+          </w:tcPr>
+          <w:p>
+            <w:pPr>
+              <w:spacing w:line="276" w:lineRule="auto"/>
+              <w:ind w:left="360"/>
+              <w:rPr>
+                <w:rFonts w:cstheme="minorHAnsi"/>
+                <w:sz w:val="24"/>
+                <w:szCs w:val="24"/>
+              </w:rPr>
+            </w:pPr>
+            <w:r>
+              <w:rPr>
+                <w:rFonts w:cstheme="minorHAnsi"/>
+                <w:sz w:val="24"/>
+                <w:szCs w:val="24"/>
+              </w:rPr>
+              <w:t>0</w:t>
+            </w:r>
+          </w:p>
+        </w:tc>
+        <w:tc>
+          <w:tcPr>
+            <w:tcW w:w="818" w:type="dxa"/>
+            <w:hideMark/>
+          </w:tcPr>
+          <w:p>
+            <w:pPr>
+              <w:spacing w:line="276" w:lineRule="auto"/>
+              <w:ind w:left="360"/>
+              <w:rPr>
+                <w:rFonts w:cstheme="minorHAnsi"/>
+                <w:sz w:val="24"/>
+                <w:szCs w:val="24"/>
+              </w:rPr>
+            </w:pPr>
+            <w:r>
+              <w:rPr>
+                <w:rFonts w:cstheme="minorHAnsi"/>
+                <w:sz w:val="24"/>
+                <w:szCs w:val="24"/>
+              </w:rPr>
+              <w:t>1</w:t>
+            </w:r>
+          </w:p>
+        </w:tc>
+        <w:tc>
+          <w:tcPr>
+            <w:tcW w:w="1080" w:type="dxa"/>
+            <w:hideMark/>
+          </w:tcPr>
+          <w:p>
+            <w:pPr>
+              <w:spacing w:line="276" w:lineRule="auto"/>
+              <w:ind w:left="360"/>
+              <w:rPr>
+                <w:rFonts w:cstheme="minorHAnsi"/>
+                <w:sz w:val="24"/>
+                <w:szCs w:val="24"/>
+              </w:rPr>
+            </w:pPr>
+            <w:r>
+              <w:rPr>
+                <w:rFonts w:cstheme="minorHAnsi"/>
+                <w:sz w:val="24"/>
+                <w:szCs w:val="24"/>
+              </w:rPr>
+              <w:t>0</w:t>
+            </w:r>
+          </w:p>
+        </w:tc>
+        <w:tc>
+          <w:tcPr>
+            <w:tcW w:w="1080" w:type="dxa"/>
+            <w:hideMark/>
+          </w:tcPr>
+          <w:p>
+            <w:pPr>
+              <w:spacing w:line="276" w:lineRule="auto"/>
+              <w:ind w:left="360"/>
+              <w:rPr>
+                <w:rFonts w:cstheme="minorHAnsi"/>
+                <w:sz w:val="24"/>
+                <w:szCs w:val="24"/>
+              </w:rPr>
+            </w:pPr>
+            <w:r>
+              <w:rPr>
+                <w:rFonts w:cstheme="minorHAnsi"/>
+                <w:sz w:val="24"/>
+                <w:szCs w:val="24"/>
+              </w:rPr>
+              <w:t>0</w:t>
+            </w:r>
+          </w:p>
+        </w:tc>
+        <w:tc>
+          <w:tcPr>
+            <w:tcW w:w="960" w:type="dxa"/>
+            <w:hideMark/>
+          </w:tcPr>
+          <w:p>
+            <w:pPr>
+              <w:spacing w:line="276" w:lineRule="auto"/>
+              <w:ind w:left="360"/>
+              <w:rPr>
+                <w:rFonts w:cstheme="minorHAnsi"/>
+                <w:sz w:val="24"/>
+                <w:szCs w:val="24"/>
+              </w:rPr>
+            </w:pPr>
+            <w:r>
+              <w:rPr>
+                <w:rFonts w:cstheme="minorHAnsi"/>
+                <w:sz w:val="24"/>
+                <w:szCs w:val="24"/>
+              </w:rPr>
+              <w:t>0</w:t>
+            </w:r>
+          </w:p>
+        </w:tc>
+        <w:tc>
+          <w:tcPr>
+            <w:tcW w:w="818" w:type="dxa"/>
+            <w:hideMark/>
+          </w:tcPr>
+          <w:p>
+            <w:pPr>
+              <w:spacing w:line="276" w:lineRule="auto"/>
+              <w:ind w:left="360"/>
+              <w:rPr>
+                <w:rFonts w:cstheme="minorHAnsi"/>
+                <w:sz w:val="24"/>
+                <w:szCs w:val="24"/>
+              </w:rPr>
+            </w:pPr>
+            <w:r>
+              <w:rPr>
+                <w:rFonts w:cstheme="minorHAnsi"/>
+                <w:sz w:val="24"/>
+                <w:szCs w:val="24"/>
+              </w:rPr>
+              <w:t>1</w:t>
+            </w:r>
+          </w:p>
+        </w:tc>
+        <w:tc>
+          <w:tcPr>
+            <w:tcW w:w="960" w:type="dxa"/>
+            <w:hideMark/>
+          </w:tcPr>
+          <w:p>
+            <w:pPr>
+              <w:spacing w:line="276" w:lineRule="auto"/>
+              <w:ind w:left="360"/>
+              <w:rPr>
+                <w:rFonts w:cstheme="minorHAnsi"/>
+                <w:sz w:val="24"/>
+                <w:szCs w:val="24"/>
+              </w:rPr>
+            </w:pPr>
+            <w:r>
+              <w:rPr>
+                <w:rFonts w:cstheme="minorHAnsi"/>
+                <w:sz w:val="24"/>
+                <w:szCs w:val="24"/>
+              </w:rPr>
+              <w:t>0</w:t>
+            </w:r>
+          </w:p>
+        </w:tc>
+      </w:tr>
+    </w:tbl>
     <w:p>
       <w:pPr>
         <w:rPr>
@@ -2490,38 +4156,1272 @@
     </w:p>
     <w:p>
       <w:pPr>
-        <w:ind w:left="720"/>
-        <w:rPr>
-          <w:rFonts w:cstheme="minorHAnsi"/>
-          <w:sz w:val="24"/>
-          <w:szCs w:val="24"/>
+        <w:rPr>
+          <w:noProof/>
         </w:rPr>
       </w:pPr>
       <w:r>
-        <w:rPr>
-          <w:rFonts w:cstheme="minorHAnsi"/>
-          <w:sz w:val="24"/>
-          <w:szCs w:val="24"/>
-        </w:rPr>
-        <w:t>Make 0-switch and 1-switch coverage</w:t>
-      </w:r>
-      <w:r>
-        <w:rPr>
-          <w:rFonts w:cstheme="minorHAnsi"/>
-          <w:sz w:val="24"/>
-          <w:szCs w:val="24"/>
-        </w:rPr>
-        <w:t>.</w:t>
+        <w:br w:type="page"/>
       </w:r>
     </w:p>
     <w:p>
       <w:pPr>
-        <w:rPr>
-          <w:rFonts w:cstheme="minorHAnsi"/>
-          <w:sz w:val="24"/>
-          <w:szCs w:val="24"/>
-        </w:rPr>
-      </w:pPr>
+        <w:pStyle w:val="ListParagraph"/>
+        <w:numPr>
+          <w:ilvl w:val="0"/>
+          <w:numId w:val="12"/>
+        </w:numPr>
+        <w:rPr>
+          <w:rFonts w:cstheme="minorHAnsi"/>
+          <w:sz w:val="24"/>
+          <w:szCs w:val="24"/>
+        </w:rPr>
+      </w:pPr>
+      <w:r>
+        <w:rPr>
+          <w:rFonts w:cstheme="minorHAnsi"/>
+          <w:sz w:val="24"/>
+          <w:szCs w:val="24"/>
+          <w:lang w:val="bg-BG" w:eastAsia="bg-BG"/>
+        </w:rPr>
+        <w:lastRenderedPageBreak/>
+        <w:drawing>
+          <wp:anchor distT="0" distB="0" distL="114300" distR="114300" simplePos="0" relativeHeight="251659264" behindDoc="1" locked="0" layoutInCell="1" allowOverlap="1" wp14:anchorId="239947F8" wp14:editId="4A6ABB73">
+            <wp:simplePos x="0" y="0"/>
+            <wp:positionH relativeFrom="column">
+              <wp:posOffset>248920</wp:posOffset>
+            </wp:positionH>
+            <wp:positionV relativeFrom="paragraph">
+              <wp:posOffset>323850</wp:posOffset>
+            </wp:positionV>
+            <wp:extent cx="6106160" cy="4359275"/>
+            <wp:effectExtent l="0" t="0" r="8890" b="3175"/>
+            <wp:wrapSquare wrapText="bothSides"/>
+            <wp:docPr id="2" name="Picture 2"/>
+            <wp:cNvGraphicFramePr>
+              <a:graphicFrameLocks xmlns:a="http://schemas.openxmlformats.org/drawingml/2006/main" noChangeAspect="1"/>
+            </wp:cNvGraphicFramePr>
+            <a:graphic xmlns:a="http://schemas.openxmlformats.org/drawingml/2006/main">
+              <a:graphicData uri="http://schemas.openxmlformats.org/drawingml/2006/picture">
+                <pic:pic xmlns:pic="http://schemas.openxmlformats.org/drawingml/2006/picture">
+                  <pic:nvPicPr>
+                    <pic:cNvPr id="2" name="StateTransitionDiagram.JPG"/>
+                    <pic:cNvPicPr/>
+                  </pic:nvPicPr>
+                  <pic:blipFill>
+                    <a:blip r:embed="rId8">
+                      <a:extLst>
+                        <a:ext uri="{28A0092B-C50C-407E-A947-70E740481C1C}">
+                          <a14:useLocalDpi xmlns:a14="http://schemas.microsoft.com/office/drawing/2010/main" val="0"/>
+                        </a:ext>
+                      </a:extLst>
+                    </a:blip>
+                    <a:stretch>
+                      <a:fillRect/>
+                    </a:stretch>
+                  </pic:blipFill>
+                  <pic:spPr>
+                    <a:xfrm>
+                      <a:off x="0" y="0"/>
+                      <a:ext cx="6106160" cy="4359275"/>
+                    </a:xfrm>
+                    <a:prstGeom prst="rect">
+                      <a:avLst/>
+                    </a:prstGeom>
+                  </pic:spPr>
+                </pic:pic>
+              </a:graphicData>
+            </a:graphic>
+            <wp14:sizeRelH relativeFrom="margin">
+              <wp14:pctWidth>0</wp14:pctWidth>
+            </wp14:sizeRelH>
+            <wp14:sizeRelV relativeFrom="margin">
+              <wp14:pctHeight>0</wp14:pctHeight>
+            </wp14:sizeRelV>
+          </wp:anchor>
+        </w:drawing>
+      </w:r>
+      <w:r>
+        <w:rPr>
+          <w:rFonts w:cstheme="minorHAnsi"/>
+          <w:sz w:val="24"/>
+          <w:szCs w:val="24"/>
+        </w:rPr>
+        <w:t>Draw a state transition diagram</w:t>
+      </w:r>
+    </w:p>
+    <w:p>
+      <w:pPr>
+        <w:pStyle w:val="ListParagraph"/>
+        <w:numPr>
+          <w:ilvl w:val="0"/>
+          <w:numId w:val="0"/>
+        </w:numPr>
+        <w:ind w:left="1080"/>
+        <w:rPr>
+          <w:rFonts w:cstheme="minorHAnsi"/>
+          <w:sz w:val="24"/>
+          <w:szCs w:val="24"/>
+        </w:rPr>
+      </w:pPr>
+    </w:p>
+    <w:p>
+      <w:pPr>
+        <w:rPr>
+          <w:rFonts w:cstheme="minorHAnsi"/>
+          <w:sz w:val="24"/>
+          <w:szCs w:val="24"/>
+        </w:rPr>
+      </w:pPr>
+    </w:p>
+    <w:p>
+      <w:pPr>
+        <w:pStyle w:val="ListParagraph"/>
+        <w:numPr>
+          <w:ilvl w:val="0"/>
+          <w:numId w:val="6"/>
+        </w:numPr>
+        <w:tabs>
+          <w:tab w:val="num" w:pos="1440"/>
+        </w:tabs>
+        <w:ind w:left="1080"/>
+        <w:rPr>
+          <w:rFonts w:cstheme="minorHAnsi"/>
+          <w:sz w:val="24"/>
+          <w:szCs w:val="24"/>
+        </w:rPr>
+      </w:pPr>
+      <w:r>
+        <w:rPr>
+          <w:rFonts w:cstheme="minorHAnsi"/>
+          <w:sz w:val="24"/>
+          <w:szCs w:val="24"/>
+        </w:rPr>
+        <w:t>Determine the level of coverage</w:t>
+      </w:r>
+      <w:r>
+        <w:rPr>
+          <w:rFonts w:cstheme="minorHAnsi"/>
+          <w:sz w:val="24"/>
+          <w:szCs w:val="24"/>
+        </w:rPr>
+        <w:t xml:space="preserve"> – All states are covered with all possible valid transitions</w:t>
+      </w:r>
+    </w:p>
+    <w:p>
+      <w:pPr>
+        <w:ind w:left="720"/>
+        <w:rPr>
+          <w:rFonts w:cstheme="minorHAnsi"/>
+          <w:sz w:val="24"/>
+          <w:szCs w:val="24"/>
+        </w:rPr>
+      </w:pPr>
+      <w:r>
+        <w:rPr>
+          <w:rFonts w:cstheme="minorHAnsi"/>
+          <w:sz w:val="24"/>
+          <w:szCs w:val="24"/>
+        </w:rPr>
+        <w:t>Make 0-switch and 1-switch coverage.</w:t>
+      </w:r>
+    </w:p>
+    <w:tbl>
+      <w:tblPr>
+        <w:tblW w:w="5800" w:type="dxa"/>
+        <w:tblInd w:w="1384" w:type="dxa"/>
+        <w:tblCellMar>
+          <w:left w:w="70" w:type="dxa"/>
+          <w:right w:w="70" w:type="dxa"/>
+        </w:tblCellMar>
+        <w:tblLook w:val="04A0" w:firstRow="1" w:lastRow="0" w:firstColumn="1" w:lastColumn="0" w:noHBand="0" w:noVBand="1"/>
+      </w:tblPr>
+      <w:tblGrid>
+        <w:gridCol w:w="960"/>
+        <w:gridCol w:w="960"/>
+        <w:gridCol w:w="970"/>
+        <w:gridCol w:w="970"/>
+        <w:gridCol w:w="970"/>
+        <w:gridCol w:w="970"/>
+      </w:tblGrid>
+      <w:tr>
+        <w:trPr>
+          <w:trHeight w:val="300"/>
+        </w:trPr>
+        <w:tc>
+          <w:tcPr>
+            <w:tcW w:w="1920" w:type="dxa"/>
+            <w:gridSpan w:val="2"/>
+            <w:tcBorders>
+              <w:top w:val="single" w:sz="4" w:space="0" w:color="auto"/>
+              <w:left w:val="single" w:sz="4" w:space="0" w:color="auto"/>
+              <w:bottom w:val="single" w:sz="4" w:space="0" w:color="auto"/>
+              <w:right w:val="single" w:sz="4" w:space="0" w:color="auto"/>
+            </w:tcBorders>
+            <w:shd w:val="clear" w:color="000000" w:fill="92D050"/>
+            <w:noWrap/>
+            <w:vAlign w:val="center"/>
+            <w:hideMark/>
+          </w:tcPr>
+          <w:p>
+            <w:pPr>
+              <w:spacing w:before="0" w:after="0" w:line="240" w:lineRule="auto"/>
+              <w:jc w:val="center"/>
+              <w:rPr>
+                <w:rFonts w:ascii="Calibri" w:eastAsia="Times New Roman" w:hAnsi="Calibri" w:cs="Times New Roman"/>
+                <w:color w:val="000000"/>
+                <w:lang w:val="bg-BG" w:eastAsia="bg-BG"/>
+              </w:rPr>
+            </w:pPr>
+            <w:r>
+              <w:rPr>
+                <w:rFonts w:ascii="Calibri" w:eastAsia="Times New Roman" w:hAnsi="Calibri" w:cs="Times New Roman"/>
+                <w:color w:val="000000"/>
+                <w:lang w:val="bg-BG" w:eastAsia="bg-BG"/>
+              </w:rPr>
+              <w:t>0 - s</w:t>
+            </w:r>
+            <w:r>
+              <w:rPr>
+                <w:rFonts w:ascii="Calibri" w:eastAsia="Times New Roman" w:hAnsi="Calibri" w:cs="Times New Roman"/>
+                <w:color w:val="000000"/>
+                <w:lang w:val="bg-BG" w:eastAsia="bg-BG"/>
+              </w:rPr>
+              <w:t>witch</w:t>
+            </w:r>
+          </w:p>
+        </w:tc>
+        <w:tc>
+          <w:tcPr>
+            <w:tcW w:w="3880" w:type="dxa"/>
+            <w:gridSpan w:val="4"/>
+            <w:tcBorders>
+              <w:top w:val="single" w:sz="4" w:space="0" w:color="auto"/>
+              <w:left w:val="nil"/>
+              <w:bottom w:val="single" w:sz="4" w:space="0" w:color="auto"/>
+              <w:right w:val="single" w:sz="4" w:space="0" w:color="auto"/>
+            </w:tcBorders>
+            <w:shd w:val="clear" w:color="000000" w:fill="92D050"/>
+            <w:noWrap/>
+            <w:vAlign w:val="center"/>
+            <w:hideMark/>
+          </w:tcPr>
+          <w:p>
+            <w:pPr>
+              <w:spacing w:before="0" w:after="0" w:line="240" w:lineRule="auto"/>
+              <w:jc w:val="center"/>
+              <w:rPr>
+                <w:rFonts w:ascii="Calibri" w:eastAsia="Times New Roman" w:hAnsi="Calibri" w:cs="Times New Roman"/>
+                <w:color w:val="000000"/>
+                <w:lang w:val="bg-BG" w:eastAsia="bg-BG"/>
+              </w:rPr>
+            </w:pPr>
+            <w:r>
+              <w:rPr>
+                <w:rFonts w:ascii="Calibri" w:eastAsia="Times New Roman" w:hAnsi="Calibri" w:cs="Times New Roman"/>
+                <w:color w:val="000000"/>
+                <w:lang w:val="bg-BG" w:eastAsia="bg-BG"/>
+              </w:rPr>
+              <w:t>1 - s</w:t>
+            </w:r>
+            <w:r>
+              <w:rPr>
+                <w:rFonts w:ascii="Calibri" w:eastAsia="Times New Roman" w:hAnsi="Calibri" w:cs="Times New Roman"/>
+                <w:color w:val="000000"/>
+                <w:lang w:val="bg-BG" w:eastAsia="bg-BG"/>
+              </w:rPr>
+              <w:t>witch</w:t>
+            </w:r>
+          </w:p>
+        </w:tc>
+      </w:tr>
+      <w:tr>
+        <w:trPr>
+          <w:trHeight w:val="300"/>
+        </w:trPr>
+        <w:tc>
+          <w:tcPr>
+            <w:tcW w:w="960" w:type="dxa"/>
+            <w:tcBorders>
+              <w:top w:val="nil"/>
+              <w:left w:val="single" w:sz="4" w:space="0" w:color="auto"/>
+              <w:bottom w:val="single" w:sz="4" w:space="0" w:color="auto"/>
+              <w:right w:val="single" w:sz="4" w:space="0" w:color="auto"/>
+            </w:tcBorders>
+            <w:shd w:val="clear" w:color="auto" w:fill="auto"/>
+            <w:noWrap/>
+            <w:vAlign w:val="center"/>
+            <w:hideMark/>
+          </w:tcPr>
+          <w:p>
+            <w:pPr>
+              <w:spacing w:before="0" w:after="0" w:line="240" w:lineRule="auto"/>
+              <w:jc w:val="center"/>
+              <w:rPr>
+                <w:rFonts w:ascii="Calibri" w:eastAsia="Times New Roman" w:hAnsi="Calibri" w:cs="Times New Roman"/>
+                <w:color w:val="000000"/>
+                <w:lang w:val="bg-BG" w:eastAsia="bg-BG"/>
+              </w:rPr>
+            </w:pPr>
+            <w:r>
+              <w:rPr>
+                <w:rFonts w:ascii="Calibri" w:eastAsia="Times New Roman" w:hAnsi="Calibri" w:cs="Times New Roman"/>
+                <w:color w:val="000000"/>
+                <w:lang w:val="bg-BG" w:eastAsia="bg-BG"/>
+              </w:rPr>
+              <w:t>A1</w:t>
+            </w:r>
+          </w:p>
+        </w:tc>
+        <w:tc>
+          <w:tcPr>
+            <w:tcW w:w="960" w:type="dxa"/>
+            <w:tcBorders>
+              <w:top w:val="nil"/>
+              <w:left w:val="nil"/>
+              <w:bottom w:val="single" w:sz="4" w:space="0" w:color="auto"/>
+              <w:right w:val="single" w:sz="4" w:space="0" w:color="auto"/>
+            </w:tcBorders>
+            <w:shd w:val="clear" w:color="auto" w:fill="auto"/>
+            <w:noWrap/>
+            <w:vAlign w:val="center"/>
+            <w:hideMark/>
+          </w:tcPr>
+          <w:p>
+            <w:pPr>
+              <w:spacing w:before="0" w:after="0" w:line="240" w:lineRule="auto"/>
+              <w:jc w:val="center"/>
+              <w:rPr>
+                <w:rFonts w:ascii="Calibri" w:eastAsia="Times New Roman" w:hAnsi="Calibri" w:cs="Times New Roman"/>
+                <w:color w:val="000000"/>
+                <w:lang w:val="bg-BG" w:eastAsia="bg-BG"/>
+              </w:rPr>
+            </w:pPr>
+            <w:r>
+              <w:rPr>
+                <w:rFonts w:ascii="Calibri" w:eastAsia="Times New Roman" w:hAnsi="Calibri" w:cs="Times New Roman"/>
+                <w:color w:val="000000"/>
+                <w:lang w:val="bg-BG" w:eastAsia="bg-BG"/>
+              </w:rPr>
+              <w:t>A2</w:t>
+            </w:r>
+          </w:p>
+        </w:tc>
+        <w:tc>
+          <w:tcPr>
+            <w:tcW w:w="970" w:type="dxa"/>
+            <w:tcBorders>
+              <w:top w:val="nil"/>
+              <w:left w:val="nil"/>
+              <w:bottom w:val="single" w:sz="4" w:space="0" w:color="auto"/>
+              <w:right w:val="single" w:sz="4" w:space="0" w:color="auto"/>
+            </w:tcBorders>
+            <w:shd w:val="clear" w:color="auto" w:fill="auto"/>
+            <w:noWrap/>
+            <w:vAlign w:val="center"/>
+            <w:hideMark/>
+          </w:tcPr>
+          <w:p>
+            <w:pPr>
+              <w:spacing w:before="0" w:after="0" w:line="240" w:lineRule="auto"/>
+              <w:jc w:val="center"/>
+              <w:rPr>
+                <w:rFonts w:ascii="Calibri" w:eastAsia="Times New Roman" w:hAnsi="Calibri" w:cs="Times New Roman"/>
+                <w:color w:val="000000"/>
+                <w:lang w:val="bg-BG" w:eastAsia="bg-BG"/>
+              </w:rPr>
+            </w:pPr>
+            <w:r>
+              <w:rPr>
+                <w:rFonts w:ascii="Calibri" w:eastAsia="Times New Roman" w:hAnsi="Calibri" w:cs="Times New Roman"/>
+                <w:color w:val="000000"/>
+                <w:lang w:val="bg-BG" w:eastAsia="bg-BG"/>
+              </w:rPr>
+              <w:t>A1D7</w:t>
+            </w:r>
+          </w:p>
+        </w:tc>
+        <w:tc>
+          <w:tcPr>
+            <w:tcW w:w="970" w:type="dxa"/>
+            <w:tcBorders>
+              <w:top w:val="nil"/>
+              <w:left w:val="nil"/>
+              <w:bottom w:val="single" w:sz="4" w:space="0" w:color="auto"/>
+              <w:right w:val="single" w:sz="4" w:space="0" w:color="auto"/>
+            </w:tcBorders>
+            <w:shd w:val="clear" w:color="auto" w:fill="auto"/>
+            <w:noWrap/>
+            <w:vAlign w:val="center"/>
+            <w:hideMark/>
+          </w:tcPr>
+          <w:p>
+            <w:pPr>
+              <w:spacing w:before="0" w:after="0" w:line="240" w:lineRule="auto"/>
+              <w:jc w:val="center"/>
+              <w:rPr>
+                <w:rFonts w:ascii="Calibri" w:eastAsia="Times New Roman" w:hAnsi="Calibri" w:cs="Times New Roman"/>
+                <w:color w:val="000000"/>
+                <w:lang w:val="bg-BG" w:eastAsia="bg-BG"/>
+              </w:rPr>
+            </w:pPr>
+            <w:r>
+              <w:rPr>
+                <w:rFonts w:ascii="Calibri" w:eastAsia="Times New Roman" w:hAnsi="Calibri" w:cs="Times New Roman"/>
+                <w:color w:val="000000"/>
+                <w:lang w:val="bg-BG" w:eastAsia="bg-BG"/>
+              </w:rPr>
+              <w:t>A1D8</w:t>
+            </w:r>
+          </w:p>
+        </w:tc>
+        <w:tc>
+          <w:tcPr>
+            <w:tcW w:w="970" w:type="dxa"/>
+            <w:tcBorders>
+              <w:top w:val="nil"/>
+              <w:left w:val="nil"/>
+              <w:bottom w:val="single" w:sz="4" w:space="0" w:color="auto"/>
+              <w:right w:val="single" w:sz="4" w:space="0" w:color="auto"/>
+            </w:tcBorders>
+            <w:shd w:val="clear" w:color="auto" w:fill="auto"/>
+            <w:noWrap/>
+            <w:vAlign w:val="center"/>
+            <w:hideMark/>
+          </w:tcPr>
+          <w:p>
+            <w:pPr>
+              <w:spacing w:before="0" w:after="0" w:line="240" w:lineRule="auto"/>
+              <w:jc w:val="center"/>
+              <w:rPr>
+                <w:rFonts w:ascii="Calibri" w:eastAsia="Times New Roman" w:hAnsi="Calibri" w:cs="Times New Roman"/>
+                <w:color w:val="000000"/>
+                <w:lang w:val="bg-BG" w:eastAsia="bg-BG"/>
+              </w:rPr>
+            </w:pPr>
+            <w:r>
+              <w:rPr>
+                <w:rFonts w:ascii="Calibri" w:eastAsia="Times New Roman" w:hAnsi="Calibri" w:cs="Times New Roman"/>
+                <w:color w:val="000000"/>
+                <w:lang w:val="bg-BG" w:eastAsia="bg-BG"/>
+              </w:rPr>
+              <w:t>A2B3</w:t>
+            </w:r>
+          </w:p>
+        </w:tc>
+        <w:tc>
+          <w:tcPr>
+            <w:tcW w:w="970" w:type="dxa"/>
+            <w:tcBorders>
+              <w:top w:val="nil"/>
+              <w:left w:val="nil"/>
+              <w:bottom w:val="single" w:sz="4" w:space="0" w:color="auto"/>
+              <w:right w:val="single" w:sz="4" w:space="0" w:color="auto"/>
+            </w:tcBorders>
+            <w:shd w:val="clear" w:color="auto" w:fill="auto"/>
+            <w:noWrap/>
+            <w:vAlign w:val="center"/>
+            <w:hideMark/>
+          </w:tcPr>
+          <w:p>
+            <w:pPr>
+              <w:spacing w:before="0" w:after="0" w:line="240" w:lineRule="auto"/>
+              <w:jc w:val="center"/>
+              <w:rPr>
+                <w:rFonts w:ascii="Calibri" w:eastAsia="Times New Roman" w:hAnsi="Calibri" w:cs="Times New Roman"/>
+                <w:color w:val="000000"/>
+                <w:lang w:val="bg-BG" w:eastAsia="bg-BG"/>
+              </w:rPr>
+            </w:pPr>
+            <w:r>
+              <w:rPr>
+                <w:rFonts w:ascii="Calibri" w:eastAsia="Times New Roman" w:hAnsi="Calibri" w:cs="Times New Roman"/>
+                <w:color w:val="000000"/>
+                <w:lang w:val="bg-BG" w:eastAsia="bg-BG"/>
+              </w:rPr>
+              <w:t>A2B5</w:t>
+            </w:r>
+          </w:p>
+        </w:tc>
+      </w:tr>
+      <w:tr>
+        <w:trPr>
+          <w:trHeight w:val="300"/>
+        </w:trPr>
+        <w:tc>
+          <w:tcPr>
+            <w:tcW w:w="960" w:type="dxa"/>
+            <w:tcBorders>
+              <w:top w:val="nil"/>
+              <w:left w:val="single" w:sz="4" w:space="0" w:color="auto"/>
+              <w:bottom w:val="single" w:sz="4" w:space="0" w:color="auto"/>
+              <w:right w:val="single" w:sz="4" w:space="0" w:color="auto"/>
+            </w:tcBorders>
+            <w:shd w:val="clear" w:color="auto" w:fill="auto"/>
+            <w:noWrap/>
+            <w:vAlign w:val="center"/>
+            <w:hideMark/>
+          </w:tcPr>
+          <w:p>
+            <w:pPr>
+              <w:spacing w:before="0" w:after="0" w:line="240" w:lineRule="auto"/>
+              <w:jc w:val="center"/>
+              <w:rPr>
+                <w:rFonts w:ascii="Calibri" w:eastAsia="Times New Roman" w:hAnsi="Calibri" w:cs="Times New Roman"/>
+                <w:color w:val="000000"/>
+                <w:lang w:val="bg-BG" w:eastAsia="bg-BG"/>
+              </w:rPr>
+            </w:pPr>
+            <w:r>
+              <w:rPr>
+                <w:rFonts w:ascii="Calibri" w:eastAsia="Times New Roman" w:hAnsi="Calibri" w:cs="Times New Roman"/>
+                <w:color w:val="000000"/>
+                <w:lang w:val="bg-BG" w:eastAsia="bg-BG"/>
+              </w:rPr>
+              <w:t>B3</w:t>
+            </w:r>
+          </w:p>
+        </w:tc>
+        <w:tc>
+          <w:tcPr>
+            <w:tcW w:w="960" w:type="dxa"/>
+            <w:tcBorders>
+              <w:top w:val="nil"/>
+              <w:left w:val="nil"/>
+              <w:bottom w:val="single" w:sz="4" w:space="0" w:color="auto"/>
+              <w:right w:val="single" w:sz="4" w:space="0" w:color="auto"/>
+            </w:tcBorders>
+            <w:shd w:val="clear" w:color="auto" w:fill="auto"/>
+            <w:noWrap/>
+            <w:vAlign w:val="center"/>
+            <w:hideMark/>
+          </w:tcPr>
+          <w:p>
+            <w:pPr>
+              <w:spacing w:before="0" w:after="0" w:line="240" w:lineRule="auto"/>
+              <w:jc w:val="center"/>
+              <w:rPr>
+                <w:rFonts w:ascii="Calibri" w:eastAsia="Times New Roman" w:hAnsi="Calibri" w:cs="Times New Roman"/>
+                <w:color w:val="000000"/>
+                <w:lang w:val="bg-BG" w:eastAsia="bg-BG"/>
+              </w:rPr>
+            </w:pPr>
+            <w:r>
+              <w:rPr>
+                <w:rFonts w:ascii="Calibri" w:eastAsia="Times New Roman" w:hAnsi="Calibri" w:cs="Times New Roman"/>
+                <w:color w:val="000000"/>
+                <w:lang w:val="bg-BG" w:eastAsia="bg-BG"/>
+              </w:rPr>
+              <w:t>B5</w:t>
+            </w:r>
+          </w:p>
+        </w:tc>
+        <w:tc>
+          <w:tcPr>
+            <w:tcW w:w="970" w:type="dxa"/>
+            <w:tcBorders>
+              <w:top w:val="nil"/>
+              <w:left w:val="nil"/>
+              <w:bottom w:val="single" w:sz="4" w:space="0" w:color="auto"/>
+              <w:right w:val="single" w:sz="4" w:space="0" w:color="auto"/>
+            </w:tcBorders>
+            <w:shd w:val="clear" w:color="auto" w:fill="auto"/>
+            <w:noWrap/>
+            <w:vAlign w:val="center"/>
+            <w:hideMark/>
+          </w:tcPr>
+          <w:p>
+            <w:pPr>
+              <w:spacing w:before="0" w:after="0" w:line="240" w:lineRule="auto"/>
+              <w:jc w:val="center"/>
+              <w:rPr>
+                <w:rFonts w:ascii="Calibri" w:eastAsia="Times New Roman" w:hAnsi="Calibri" w:cs="Times New Roman"/>
+                <w:color w:val="000000"/>
+                <w:lang w:val="bg-BG" w:eastAsia="bg-BG"/>
+              </w:rPr>
+            </w:pPr>
+            <w:r>
+              <w:rPr>
+                <w:rFonts w:ascii="Calibri" w:eastAsia="Times New Roman" w:hAnsi="Calibri" w:cs="Times New Roman"/>
+                <w:color w:val="000000"/>
+                <w:lang w:val="bg-BG" w:eastAsia="bg-BG"/>
+              </w:rPr>
+              <w:t>B3C4</w:t>
+            </w:r>
+          </w:p>
+        </w:tc>
+        <w:tc>
+          <w:tcPr>
+            <w:tcW w:w="970" w:type="dxa"/>
+            <w:tcBorders>
+              <w:top w:val="nil"/>
+              <w:left w:val="nil"/>
+              <w:bottom w:val="single" w:sz="4" w:space="0" w:color="auto"/>
+              <w:right w:val="single" w:sz="4" w:space="0" w:color="auto"/>
+            </w:tcBorders>
+            <w:shd w:val="clear" w:color="auto" w:fill="auto"/>
+            <w:noWrap/>
+            <w:vAlign w:val="center"/>
+            <w:hideMark/>
+          </w:tcPr>
+          <w:p>
+            <w:pPr>
+              <w:spacing w:before="0" w:after="0" w:line="240" w:lineRule="auto"/>
+              <w:jc w:val="center"/>
+              <w:rPr>
+                <w:rFonts w:ascii="Calibri" w:eastAsia="Times New Roman" w:hAnsi="Calibri" w:cs="Times New Roman"/>
+                <w:color w:val="000000"/>
+                <w:lang w:val="bg-BG" w:eastAsia="bg-BG"/>
+              </w:rPr>
+            </w:pPr>
+            <w:r>
+              <w:rPr>
+                <w:rFonts w:ascii="Calibri" w:eastAsia="Times New Roman" w:hAnsi="Calibri" w:cs="Times New Roman"/>
+                <w:color w:val="000000"/>
+                <w:lang w:val="bg-BG" w:eastAsia="bg-BG"/>
+              </w:rPr>
+              <w:t>B3C6</w:t>
+            </w:r>
+          </w:p>
+        </w:tc>
+        <w:tc>
+          <w:tcPr>
+            <w:tcW w:w="970" w:type="dxa"/>
+            <w:tcBorders>
+              <w:top w:val="nil"/>
+              <w:left w:val="nil"/>
+              <w:bottom w:val="single" w:sz="4" w:space="0" w:color="auto"/>
+              <w:right w:val="single" w:sz="4" w:space="0" w:color="auto"/>
+            </w:tcBorders>
+            <w:shd w:val="clear" w:color="auto" w:fill="auto"/>
+            <w:noWrap/>
+            <w:vAlign w:val="center"/>
+            <w:hideMark/>
+          </w:tcPr>
+          <w:p>
+            <w:pPr>
+              <w:spacing w:before="0" w:after="0" w:line="240" w:lineRule="auto"/>
+              <w:jc w:val="center"/>
+              <w:rPr>
+                <w:rFonts w:ascii="Calibri" w:eastAsia="Times New Roman" w:hAnsi="Calibri" w:cs="Times New Roman"/>
+                <w:color w:val="000000"/>
+                <w:lang w:val="bg-BG" w:eastAsia="bg-BG"/>
+              </w:rPr>
+            </w:pPr>
+            <w:r>
+              <w:rPr>
+                <w:rFonts w:ascii="Calibri" w:eastAsia="Times New Roman" w:hAnsi="Calibri" w:cs="Times New Roman"/>
+                <w:color w:val="000000"/>
+                <w:lang w:val="bg-BG" w:eastAsia="bg-BG"/>
+              </w:rPr>
+              <w:t>B5A1</w:t>
+            </w:r>
+          </w:p>
+        </w:tc>
+        <w:tc>
+          <w:tcPr>
+            <w:tcW w:w="970" w:type="dxa"/>
+            <w:tcBorders>
+              <w:top w:val="nil"/>
+              <w:left w:val="nil"/>
+              <w:bottom w:val="single" w:sz="4" w:space="0" w:color="auto"/>
+              <w:right w:val="single" w:sz="4" w:space="0" w:color="auto"/>
+            </w:tcBorders>
+            <w:shd w:val="clear" w:color="auto" w:fill="auto"/>
+            <w:noWrap/>
+            <w:vAlign w:val="center"/>
+            <w:hideMark/>
+          </w:tcPr>
+          <w:p>
+            <w:pPr>
+              <w:spacing w:before="0" w:after="0" w:line="240" w:lineRule="auto"/>
+              <w:jc w:val="center"/>
+              <w:rPr>
+                <w:rFonts w:ascii="Calibri" w:eastAsia="Times New Roman" w:hAnsi="Calibri" w:cs="Times New Roman"/>
+                <w:color w:val="000000"/>
+                <w:lang w:val="bg-BG" w:eastAsia="bg-BG"/>
+              </w:rPr>
+            </w:pPr>
+            <w:r>
+              <w:rPr>
+                <w:rFonts w:ascii="Calibri" w:eastAsia="Times New Roman" w:hAnsi="Calibri" w:cs="Times New Roman"/>
+                <w:color w:val="000000"/>
+                <w:lang w:val="bg-BG" w:eastAsia="bg-BG"/>
+              </w:rPr>
+              <w:t>B5A2</w:t>
+            </w:r>
+          </w:p>
+        </w:tc>
+      </w:tr>
+      <w:tr>
+        <w:trPr>
+          <w:trHeight w:val="300"/>
+        </w:trPr>
+        <w:tc>
+          <w:tcPr>
+            <w:tcW w:w="960" w:type="dxa"/>
+            <w:tcBorders>
+              <w:top w:val="nil"/>
+              <w:left w:val="single" w:sz="4" w:space="0" w:color="auto"/>
+              <w:bottom w:val="single" w:sz="4" w:space="0" w:color="auto"/>
+              <w:right w:val="single" w:sz="4" w:space="0" w:color="auto"/>
+            </w:tcBorders>
+            <w:shd w:val="clear" w:color="auto" w:fill="auto"/>
+            <w:noWrap/>
+            <w:vAlign w:val="center"/>
+            <w:hideMark/>
+          </w:tcPr>
+          <w:p>
+            <w:pPr>
+              <w:spacing w:before="0" w:after="0" w:line="240" w:lineRule="auto"/>
+              <w:jc w:val="center"/>
+              <w:rPr>
+                <w:rFonts w:ascii="Calibri" w:eastAsia="Times New Roman" w:hAnsi="Calibri" w:cs="Times New Roman"/>
+                <w:color w:val="000000"/>
+                <w:lang w:val="bg-BG" w:eastAsia="bg-BG"/>
+              </w:rPr>
+            </w:pPr>
+            <w:r>
+              <w:rPr>
+                <w:rFonts w:ascii="Calibri" w:eastAsia="Times New Roman" w:hAnsi="Calibri" w:cs="Times New Roman"/>
+                <w:color w:val="000000"/>
+                <w:lang w:val="bg-BG" w:eastAsia="bg-BG"/>
+              </w:rPr>
+              <w:t>C4</w:t>
+            </w:r>
+          </w:p>
+        </w:tc>
+        <w:tc>
+          <w:tcPr>
+            <w:tcW w:w="960" w:type="dxa"/>
+            <w:tcBorders>
+              <w:top w:val="nil"/>
+              <w:left w:val="nil"/>
+              <w:bottom w:val="single" w:sz="4" w:space="0" w:color="auto"/>
+              <w:right w:val="single" w:sz="4" w:space="0" w:color="auto"/>
+            </w:tcBorders>
+            <w:shd w:val="clear" w:color="auto" w:fill="auto"/>
+            <w:noWrap/>
+            <w:vAlign w:val="center"/>
+            <w:hideMark/>
+          </w:tcPr>
+          <w:p>
+            <w:pPr>
+              <w:spacing w:before="0" w:after="0" w:line="240" w:lineRule="auto"/>
+              <w:jc w:val="center"/>
+              <w:rPr>
+                <w:rFonts w:ascii="Calibri" w:eastAsia="Times New Roman" w:hAnsi="Calibri" w:cs="Times New Roman"/>
+                <w:color w:val="000000"/>
+                <w:lang w:val="bg-BG" w:eastAsia="bg-BG"/>
+              </w:rPr>
+            </w:pPr>
+            <w:r>
+              <w:rPr>
+                <w:rFonts w:ascii="Calibri" w:eastAsia="Times New Roman" w:hAnsi="Calibri" w:cs="Times New Roman"/>
+                <w:color w:val="000000"/>
+                <w:lang w:val="bg-BG" w:eastAsia="bg-BG"/>
+              </w:rPr>
+              <w:t>C6</w:t>
+            </w:r>
+          </w:p>
+        </w:tc>
+        <w:tc>
+          <w:tcPr>
+            <w:tcW w:w="970" w:type="dxa"/>
+            <w:tcBorders>
+              <w:top w:val="nil"/>
+              <w:left w:val="nil"/>
+              <w:bottom w:val="single" w:sz="4" w:space="0" w:color="auto"/>
+              <w:right w:val="single" w:sz="4" w:space="0" w:color="auto"/>
+            </w:tcBorders>
+            <w:shd w:val="clear" w:color="auto" w:fill="auto"/>
+            <w:noWrap/>
+            <w:vAlign w:val="center"/>
+            <w:hideMark/>
+          </w:tcPr>
+          <w:p>
+            <w:pPr>
+              <w:spacing w:before="0" w:after="0" w:line="240" w:lineRule="auto"/>
+              <w:jc w:val="center"/>
+              <w:rPr>
+                <w:rFonts w:ascii="Calibri" w:eastAsia="Times New Roman" w:hAnsi="Calibri" w:cs="Times New Roman"/>
+                <w:color w:val="000000"/>
+                <w:lang w:val="bg-BG" w:eastAsia="bg-BG"/>
+              </w:rPr>
+            </w:pPr>
+            <w:r>
+              <w:rPr>
+                <w:rFonts w:ascii="Calibri" w:eastAsia="Times New Roman" w:hAnsi="Calibri" w:cs="Times New Roman"/>
+                <w:color w:val="000000"/>
+                <w:lang w:val="bg-BG" w:eastAsia="bg-BG"/>
+              </w:rPr>
+              <w:t>C4D7</w:t>
+            </w:r>
+          </w:p>
+        </w:tc>
+        <w:tc>
+          <w:tcPr>
+            <w:tcW w:w="970" w:type="dxa"/>
+            <w:tcBorders>
+              <w:top w:val="nil"/>
+              <w:left w:val="nil"/>
+              <w:bottom w:val="single" w:sz="4" w:space="0" w:color="auto"/>
+              <w:right w:val="single" w:sz="4" w:space="0" w:color="auto"/>
+            </w:tcBorders>
+            <w:shd w:val="clear" w:color="auto" w:fill="auto"/>
+            <w:noWrap/>
+            <w:vAlign w:val="center"/>
+            <w:hideMark/>
+          </w:tcPr>
+          <w:p>
+            <w:pPr>
+              <w:spacing w:before="0" w:after="0" w:line="240" w:lineRule="auto"/>
+              <w:jc w:val="center"/>
+              <w:rPr>
+                <w:rFonts w:ascii="Calibri" w:eastAsia="Times New Roman" w:hAnsi="Calibri" w:cs="Times New Roman"/>
+                <w:color w:val="000000"/>
+                <w:lang w:val="bg-BG" w:eastAsia="bg-BG"/>
+              </w:rPr>
+            </w:pPr>
+            <w:r>
+              <w:rPr>
+                <w:rFonts w:ascii="Calibri" w:eastAsia="Times New Roman" w:hAnsi="Calibri" w:cs="Times New Roman"/>
+                <w:color w:val="000000"/>
+                <w:lang w:val="bg-BG" w:eastAsia="bg-BG"/>
+              </w:rPr>
+              <w:t>C4D8</w:t>
+            </w:r>
+          </w:p>
+        </w:tc>
+        <w:tc>
+          <w:tcPr>
+            <w:tcW w:w="970" w:type="dxa"/>
+            <w:tcBorders>
+              <w:top w:val="nil"/>
+              <w:left w:val="nil"/>
+              <w:bottom w:val="single" w:sz="4" w:space="0" w:color="auto"/>
+              <w:right w:val="single" w:sz="4" w:space="0" w:color="auto"/>
+            </w:tcBorders>
+            <w:shd w:val="clear" w:color="auto" w:fill="auto"/>
+            <w:noWrap/>
+            <w:vAlign w:val="center"/>
+            <w:hideMark/>
+          </w:tcPr>
+          <w:p>
+            <w:pPr>
+              <w:spacing w:before="0" w:after="0" w:line="240" w:lineRule="auto"/>
+              <w:jc w:val="center"/>
+              <w:rPr>
+                <w:rFonts w:ascii="Calibri" w:eastAsia="Times New Roman" w:hAnsi="Calibri" w:cs="Times New Roman"/>
+                <w:color w:val="000000"/>
+                <w:lang w:val="bg-BG" w:eastAsia="bg-BG"/>
+              </w:rPr>
+            </w:pPr>
+            <w:r>
+              <w:rPr>
+                <w:rFonts w:ascii="Calibri" w:eastAsia="Times New Roman" w:hAnsi="Calibri" w:cs="Times New Roman"/>
+                <w:color w:val="000000"/>
+                <w:lang w:val="bg-BG" w:eastAsia="bg-BG"/>
+              </w:rPr>
+              <w:t>C6B3</w:t>
+            </w:r>
+          </w:p>
+        </w:tc>
+        <w:tc>
+          <w:tcPr>
+            <w:tcW w:w="970" w:type="dxa"/>
+            <w:tcBorders>
+              <w:top w:val="nil"/>
+              <w:left w:val="nil"/>
+              <w:bottom w:val="single" w:sz="4" w:space="0" w:color="auto"/>
+              <w:right w:val="single" w:sz="4" w:space="0" w:color="auto"/>
+            </w:tcBorders>
+            <w:shd w:val="clear" w:color="auto" w:fill="auto"/>
+            <w:noWrap/>
+            <w:vAlign w:val="center"/>
+            <w:hideMark/>
+          </w:tcPr>
+          <w:p>
+            <w:pPr>
+              <w:spacing w:before="0" w:after="0" w:line="240" w:lineRule="auto"/>
+              <w:jc w:val="center"/>
+              <w:rPr>
+                <w:rFonts w:ascii="Calibri" w:eastAsia="Times New Roman" w:hAnsi="Calibri" w:cs="Times New Roman"/>
+                <w:color w:val="000000"/>
+                <w:lang w:val="bg-BG" w:eastAsia="bg-BG"/>
+              </w:rPr>
+            </w:pPr>
+            <w:r>
+              <w:rPr>
+                <w:rFonts w:ascii="Calibri" w:eastAsia="Times New Roman" w:hAnsi="Calibri" w:cs="Times New Roman"/>
+                <w:color w:val="000000"/>
+                <w:lang w:val="bg-BG" w:eastAsia="bg-BG"/>
+              </w:rPr>
+              <w:t>C6B5</w:t>
+            </w:r>
+          </w:p>
+        </w:tc>
+      </w:tr>
+      <w:tr>
+        <w:trPr>
+          <w:trHeight w:val="300"/>
+        </w:trPr>
+        <w:tc>
+          <w:tcPr>
+            <w:tcW w:w="960" w:type="dxa"/>
+            <w:tcBorders>
+              <w:top w:val="nil"/>
+              <w:left w:val="single" w:sz="4" w:space="0" w:color="auto"/>
+              <w:bottom w:val="single" w:sz="4" w:space="0" w:color="auto"/>
+              <w:right w:val="single" w:sz="4" w:space="0" w:color="auto"/>
+            </w:tcBorders>
+            <w:shd w:val="clear" w:color="auto" w:fill="auto"/>
+            <w:noWrap/>
+            <w:vAlign w:val="center"/>
+            <w:hideMark/>
+          </w:tcPr>
+          <w:p>
+            <w:pPr>
+              <w:spacing w:before="0" w:after="0" w:line="240" w:lineRule="auto"/>
+              <w:jc w:val="center"/>
+              <w:rPr>
+                <w:rFonts w:ascii="Calibri" w:eastAsia="Times New Roman" w:hAnsi="Calibri" w:cs="Times New Roman"/>
+                <w:color w:val="000000"/>
+                <w:lang w:val="bg-BG" w:eastAsia="bg-BG"/>
+              </w:rPr>
+            </w:pPr>
+            <w:r>
+              <w:rPr>
+                <w:rFonts w:ascii="Calibri" w:eastAsia="Times New Roman" w:hAnsi="Calibri" w:cs="Times New Roman"/>
+                <w:color w:val="000000"/>
+                <w:lang w:val="bg-BG" w:eastAsia="bg-BG"/>
+              </w:rPr>
+              <w:t>D7</w:t>
+            </w:r>
+          </w:p>
+        </w:tc>
+        <w:tc>
+          <w:tcPr>
+            <w:tcW w:w="960" w:type="dxa"/>
+            <w:tcBorders>
+              <w:top w:val="nil"/>
+              <w:left w:val="nil"/>
+              <w:bottom w:val="single" w:sz="4" w:space="0" w:color="auto"/>
+              <w:right w:val="single" w:sz="4" w:space="0" w:color="auto"/>
+            </w:tcBorders>
+            <w:shd w:val="clear" w:color="auto" w:fill="auto"/>
+            <w:noWrap/>
+            <w:vAlign w:val="center"/>
+            <w:hideMark/>
+          </w:tcPr>
+          <w:p>
+            <w:pPr>
+              <w:spacing w:before="0" w:after="0" w:line="240" w:lineRule="auto"/>
+              <w:jc w:val="center"/>
+              <w:rPr>
+                <w:rFonts w:ascii="Calibri" w:eastAsia="Times New Roman" w:hAnsi="Calibri" w:cs="Times New Roman"/>
+                <w:color w:val="000000"/>
+                <w:lang w:val="bg-BG" w:eastAsia="bg-BG"/>
+              </w:rPr>
+            </w:pPr>
+            <w:r>
+              <w:rPr>
+                <w:rFonts w:ascii="Calibri" w:eastAsia="Times New Roman" w:hAnsi="Calibri" w:cs="Times New Roman"/>
+                <w:color w:val="000000"/>
+                <w:lang w:val="bg-BG" w:eastAsia="bg-BG"/>
+              </w:rPr>
+              <w:t>D8</w:t>
+            </w:r>
+          </w:p>
+        </w:tc>
+        <w:tc>
+          <w:tcPr>
+            <w:tcW w:w="970" w:type="dxa"/>
+            <w:tcBorders>
+              <w:top w:val="nil"/>
+              <w:left w:val="nil"/>
+              <w:bottom w:val="single" w:sz="4" w:space="0" w:color="auto"/>
+              <w:right w:val="single" w:sz="4" w:space="0" w:color="auto"/>
+            </w:tcBorders>
+            <w:shd w:val="clear" w:color="auto" w:fill="auto"/>
+            <w:noWrap/>
+            <w:vAlign w:val="center"/>
+            <w:hideMark/>
+          </w:tcPr>
+          <w:p>
+            <w:pPr>
+              <w:spacing w:before="0" w:after="0" w:line="240" w:lineRule="auto"/>
+              <w:jc w:val="center"/>
+              <w:rPr>
+                <w:rFonts w:ascii="Calibri" w:eastAsia="Times New Roman" w:hAnsi="Calibri" w:cs="Times New Roman"/>
+                <w:color w:val="000000"/>
+                <w:lang w:val="bg-BG" w:eastAsia="bg-BG"/>
+              </w:rPr>
+            </w:pPr>
+            <w:r>
+              <w:rPr>
+                <w:rFonts w:ascii="Calibri" w:eastAsia="Times New Roman" w:hAnsi="Calibri" w:cs="Times New Roman"/>
+                <w:color w:val="000000"/>
+                <w:lang w:val="bg-BG" w:eastAsia="bg-BG"/>
+              </w:rPr>
+              <w:t>D7B3</w:t>
+            </w:r>
+          </w:p>
+        </w:tc>
+        <w:tc>
+          <w:tcPr>
+            <w:tcW w:w="970" w:type="dxa"/>
+            <w:tcBorders>
+              <w:top w:val="nil"/>
+              <w:left w:val="nil"/>
+              <w:bottom w:val="single" w:sz="4" w:space="0" w:color="auto"/>
+              <w:right w:val="single" w:sz="4" w:space="0" w:color="auto"/>
+            </w:tcBorders>
+            <w:shd w:val="clear" w:color="auto" w:fill="auto"/>
+            <w:noWrap/>
+            <w:vAlign w:val="center"/>
+            <w:hideMark/>
+          </w:tcPr>
+          <w:p>
+            <w:pPr>
+              <w:spacing w:before="0" w:after="0" w:line="240" w:lineRule="auto"/>
+              <w:jc w:val="center"/>
+              <w:rPr>
+                <w:rFonts w:ascii="Calibri" w:eastAsia="Times New Roman" w:hAnsi="Calibri" w:cs="Times New Roman"/>
+                <w:color w:val="000000"/>
+                <w:lang w:val="bg-BG" w:eastAsia="bg-BG"/>
+              </w:rPr>
+            </w:pPr>
+            <w:r>
+              <w:rPr>
+                <w:rFonts w:ascii="Calibri" w:eastAsia="Times New Roman" w:hAnsi="Calibri" w:cs="Times New Roman"/>
+                <w:color w:val="000000"/>
+                <w:lang w:val="bg-BG" w:eastAsia="bg-BG"/>
+              </w:rPr>
+              <w:t>D7B5</w:t>
+            </w:r>
+          </w:p>
+        </w:tc>
+        <w:tc>
+          <w:tcPr>
+            <w:tcW w:w="970" w:type="dxa"/>
+            <w:tcBorders>
+              <w:top w:val="nil"/>
+              <w:left w:val="nil"/>
+              <w:bottom w:val="single" w:sz="4" w:space="0" w:color="auto"/>
+              <w:right w:val="single" w:sz="4" w:space="0" w:color="auto"/>
+            </w:tcBorders>
+            <w:shd w:val="clear" w:color="auto" w:fill="auto"/>
+            <w:noWrap/>
+            <w:vAlign w:val="center"/>
+            <w:hideMark/>
+          </w:tcPr>
+          <w:p>
+            <w:pPr>
+              <w:spacing w:before="0" w:after="0" w:line="240" w:lineRule="auto"/>
+              <w:jc w:val="center"/>
+              <w:rPr>
+                <w:rFonts w:ascii="Calibri" w:eastAsia="Times New Roman" w:hAnsi="Calibri" w:cs="Times New Roman"/>
+                <w:color w:val="000000"/>
+                <w:lang w:val="bg-BG" w:eastAsia="bg-BG"/>
+              </w:rPr>
+            </w:pPr>
+            <w:r>
+              <w:rPr>
+                <w:rFonts w:ascii="Calibri" w:eastAsia="Times New Roman" w:hAnsi="Calibri" w:cs="Times New Roman"/>
+                <w:color w:val="000000"/>
+                <w:lang w:val="bg-BG" w:eastAsia="bg-BG"/>
+              </w:rPr>
+              <w:t>D8A1</w:t>
+            </w:r>
+          </w:p>
+        </w:tc>
+        <w:tc>
+          <w:tcPr>
+            <w:tcW w:w="970" w:type="dxa"/>
+            <w:tcBorders>
+              <w:top w:val="nil"/>
+              <w:left w:val="nil"/>
+              <w:bottom w:val="single" w:sz="4" w:space="0" w:color="auto"/>
+              <w:right w:val="single" w:sz="4" w:space="0" w:color="auto"/>
+            </w:tcBorders>
+            <w:shd w:val="clear" w:color="auto" w:fill="auto"/>
+            <w:noWrap/>
+            <w:vAlign w:val="center"/>
+            <w:hideMark/>
+          </w:tcPr>
+          <w:p>
+            <w:pPr>
+              <w:spacing w:before="0" w:after="0" w:line="240" w:lineRule="auto"/>
+              <w:jc w:val="center"/>
+              <w:rPr>
+                <w:rFonts w:ascii="Calibri" w:eastAsia="Times New Roman" w:hAnsi="Calibri" w:cs="Times New Roman"/>
+                <w:color w:val="000000"/>
+                <w:lang w:val="bg-BG" w:eastAsia="bg-BG"/>
+              </w:rPr>
+            </w:pPr>
+            <w:r>
+              <w:rPr>
+                <w:rFonts w:ascii="Calibri" w:eastAsia="Times New Roman" w:hAnsi="Calibri" w:cs="Times New Roman"/>
+                <w:color w:val="000000"/>
+                <w:lang w:val="bg-BG" w:eastAsia="bg-BG"/>
+              </w:rPr>
+              <w:t>D8A2</w:t>
+            </w:r>
+          </w:p>
+        </w:tc>
+      </w:tr>
+    </w:tbl>
+    <w:p>
+      <w:pPr>
+        <w:ind w:left="720" w:hanging="360"/>
+        <w:rPr>
+          <w:rFonts w:cstheme="minorHAnsi"/>
+          <w:sz w:val="24"/>
+          <w:szCs w:val="24"/>
+        </w:rPr>
+      </w:pPr>
+    </w:p>
+    <w:p>
+      <w:pPr>
+        <w:pStyle w:val="ListParagraph"/>
+        <w:numPr>
+          <w:ilvl w:val="0"/>
+          <w:numId w:val="6"/>
+        </w:numPr>
+        <w:tabs>
+          <w:tab w:val="num" w:pos="1440"/>
+        </w:tabs>
+        <w:ind w:left="1080"/>
+        <w:rPr>
+          <w:rFonts w:cstheme="minorHAnsi"/>
+          <w:sz w:val="24"/>
+          <w:szCs w:val="24"/>
+        </w:rPr>
+      </w:pPr>
+      <w:r>
+        <w:rPr>
+          <w:rFonts w:cstheme="minorHAnsi"/>
+          <w:sz w:val="24"/>
+          <w:szCs w:val="24"/>
+        </w:rPr>
+        <w:t>Make a state transition table from the diagram</w:t>
+      </w:r>
+    </w:p>
+    <w:bookmarkStart w:id="0" w:name="_MON_1476268203"/>
+    <w:bookmarkEnd w:id="0"/>
+    <w:p>
+      <w:pPr>
+        <w:ind w:left="720"/>
+        <w:rPr>
+          <w:rFonts w:cstheme="minorHAnsi"/>
+          <w:sz w:val="24"/>
+          <w:szCs w:val="24"/>
+        </w:rPr>
+      </w:pPr>
+      <w:r>
+        <w:rPr>
+          <w:rFonts w:cstheme="minorHAnsi"/>
+          <w:sz w:val="24"/>
+          <w:szCs w:val="24"/>
+        </w:rPr>
+        <w:object w:dxaOrig="9292" w:dyaOrig="3801">
+          <v:shapetype id="_x0000_t75" coordsize="21600,21600" o:spt="75" o:preferrelative="t" path="m@4@5l@4@11@9@11@9@5xe" filled="f" stroked="f">
+            <v:stroke joinstyle="miter"/>
+            <v:formulas>
+              <v:f eqn="if lineDrawn pixelLineWidth 0"/>
+              <v:f eqn="sum @0 1 0"/>
+              <v:f eqn="sum 0 0 @1"/>
+              <v:f eqn="prod @2 1 2"/>
+              <v:f eqn="prod @3 21600 pixelWidth"/>
+              <v:f eqn="prod @3 21600 pixelHeight"/>
+              <v:f eqn="sum @0 0 1"/>
+              <v:f eqn="prod @6 1 2"/>
+              <v:f eqn="prod @7 21600 pixelWidth"/>
+              <v:f eqn="sum @8 21600 0"/>
+              <v:f eqn="prod @7 21600 pixelHeight"/>
+              <v:f eqn="sum @10 21600 0"/>
+            </v:formulas>
+            <v:path o:extrusionok="f" gradientshapeok="t" o:connecttype="rect"/>
+            <o:lock v:ext="edit" aspectratio="t"/>
+          </v:shapetype>
+          <v:shape id="_x0000_i1025" type="#_x0000_t75" style="width:464.8pt;height:190.2pt" o:ole="">
+            <v:imagedata r:id="rId9" o:title=""/>
+          </v:shape>
+          <o:OLEObject Type="Embed" ProgID="Excel.Sheet.12" ShapeID="_x0000_i1025" DrawAspect="Content" ObjectID="_1476309300" r:id="rId10"/>
+        </w:object>
+      </w:r>
+    </w:p>
+    <w:p/>
+    <w:p>
+      <w:pPr>
+        <w:pStyle w:val="ListParagraph"/>
+        <w:numPr>
+          <w:ilvl w:val="0"/>
+          <w:numId w:val="6"/>
+        </w:numPr>
+        <w:tabs>
+          <w:tab w:val="num" w:pos="1440"/>
+        </w:tabs>
+        <w:ind w:left="1080"/>
+        <w:rPr>
+          <w:rFonts w:cstheme="minorHAnsi"/>
+          <w:sz w:val="24"/>
+          <w:szCs w:val="24"/>
+        </w:rPr>
+      </w:pPr>
+      <w:r>
+        <w:rPr>
+          <w:rFonts w:cstheme="minorHAnsi"/>
+          <w:sz w:val="24"/>
+          <w:szCs w:val="24"/>
+        </w:rPr>
+        <w:t>Define logical test cases</w:t>
+      </w:r>
+    </w:p>
+    <w:bookmarkStart w:id="1" w:name="_MON_1476280251"/>
+    <w:bookmarkEnd w:id="1"/>
+    <w:p>
+      <w:pPr>
+        <w:ind w:left="720"/>
+        <w:rPr>
+          <w:rFonts w:cstheme="minorHAnsi"/>
+          <w:sz w:val="24"/>
+          <w:szCs w:val="24"/>
+        </w:rPr>
+      </w:pPr>
+      <w:r>
+        <w:rPr>
+          <w:rFonts w:cstheme="minorHAnsi"/>
+          <w:sz w:val="24"/>
+          <w:szCs w:val="24"/>
+        </w:rPr>
+        <w:object w:dxaOrig="4880" w:dyaOrig="7292">
+          <v:shape id="_x0000_i1026" type="#_x0000_t75" style="width:243.95pt;height:364.85pt" o:ole="">
+            <v:imagedata r:id="rId11" o:title=""/>
+          </v:shape>
+          <o:OLEObject Type="Embed" ProgID="Excel.Sheet.12" ShapeID="_x0000_i1026" DrawAspect="Content" ObjectID="_1476309301" r:id="rId12"/>
+        </w:object>
+      </w:r>
+    </w:p>
+    <w:p>
+      <w:pPr>
+        <w:spacing w:before="0" w:after="200"/>
+        <w:jc w:val="left"/>
+        <w:rPr>
+          <w:rFonts w:cstheme="minorHAnsi"/>
+          <w:sz w:val="24"/>
+          <w:szCs w:val="24"/>
+        </w:rPr>
+      </w:pPr>
+      <w:r>
+        <w:rPr>
+          <w:rFonts w:cstheme="minorHAnsi"/>
+          <w:sz w:val="24"/>
+          <w:szCs w:val="24"/>
+        </w:rPr>
+        <w:br w:type="page"/>
+      </w:r>
     </w:p>
     <w:p>
       <w:pPr>
@@ -2545,6 +5445,7 @@
           <w:sz w:val="24"/>
           <w:szCs w:val="24"/>
         </w:rPr>
+        <w:lastRenderedPageBreak/>
         <w:t>Using</w:t>
       </w:r>
       <w:r>
@@ -2660,7 +5561,7 @@
           <w:lang w:val="bg-BG" w:eastAsia="bg-BG"/>
         </w:rPr>
         <w:drawing>
-          <wp:anchor distT="0" distB="0" distL="114300" distR="114300" simplePos="0" relativeHeight="251666432" behindDoc="1" locked="0" layoutInCell="1" allowOverlap="1" wp14:anchorId="3852ED35" wp14:editId="6062C9B7">
+          <wp:anchor distT="0" distB="0" distL="114300" distR="114300" simplePos="0" relativeHeight="251666432" behindDoc="1" locked="0" layoutInCell="1" allowOverlap="1" wp14:anchorId="315C0260" wp14:editId="31D3E5C8">
             <wp:simplePos x="0" y="0"/>
             <wp:positionH relativeFrom="column">
               <wp:posOffset>394</wp:posOffset>
@@ -2693,7 +5594,7 @@
                     </pic:cNvPicPr>
                   </pic:nvPicPr>
                   <pic:blipFill>
-                    <a:blip r:embed="rId8">
+                    <a:blip r:embed="rId13">
                       <a:extLst>
                         <a:ext uri="{28A0092B-C50C-407E-A947-70E740481C1C}">
                           <a14:useLocalDpi xmlns:a14="http://schemas.microsoft.com/office/drawing/2010/main" val="0"/>
@@ -2785,7 +5686,7 @@
                     </pic:cNvPicPr>
                   </pic:nvPicPr>
                   <pic:blipFill rotWithShape="1">
-                    <a:blip r:embed="rId9">
+                    <a:blip r:embed="rId14">
                       <a:extLst>
                         <a:ext uri="{28A0092B-C50C-407E-A947-70E740481C1C}">
                           <a14:useLocalDpi xmlns:a14="http://schemas.microsoft.com/office/drawing/2010/main" val="0"/>
@@ -2831,6 +5732,32 @@
           <w:szCs w:val="24"/>
         </w:rPr>
       </w:pPr>
+      <w:r>
+        <w:rPr>
+          <w:rFonts w:cstheme="minorHAnsi"/>
+          <w:sz w:val="24"/>
+          <w:szCs w:val="24"/>
+        </w:rPr>
+        <w:t xml:space="preserve">Finished in the Excel file: </w:t>
+      </w:r>
+      <w:r>
+        <w:rPr>
+          <w:rFonts w:cstheme="minorHAnsi"/>
+          <w:color w:val="FF0000"/>
+          <w:sz w:val="24"/>
+          <w:szCs w:val="24"/>
+        </w:rPr>
+        <w:t>Chart</w:t>
+      </w:r>
+      <w:r>
+        <w:rPr>
+          <w:rFonts w:cstheme="minorHAnsi"/>
+          <w:color w:val="FF0000"/>
+          <w:sz w:val="24"/>
+          <w:szCs w:val="24"/>
+        </w:rPr>
+        <w:t>Tables.xlsx</w:t>
+      </w:r>
     </w:p>
     <w:p>
       <w:pPr>
@@ -2986,6 +5913,62 @@
     </w:p>
     <w:p>
       <w:pPr>
+        <w:ind w:left="720" w:hanging="360"/>
+        <w:rPr>
+          <w:rFonts w:cstheme="minorHAnsi"/>
+          <w:sz w:val="24"/>
+          <w:szCs w:val="24"/>
+        </w:rPr>
+      </w:pPr>
+      <w:r>
+        <w:rPr>
+          <w:rFonts w:cstheme="minorHAnsi"/>
+          <w:sz w:val="24"/>
+          <w:szCs w:val="24"/>
+        </w:rPr>
+        <w:t xml:space="preserve">Completed in the Excel file: </w:t>
+      </w:r>
+      <w:r>
+        <w:rPr>
+          <w:rFonts w:cstheme="minorHAnsi"/>
+          <w:color w:val="FF0000"/>
+          <w:sz w:val="24"/>
+          <w:szCs w:val="24"/>
+        </w:rPr>
+        <w:t>PairwiseTesting.xlsx</w:t>
+      </w:r>
+      <w:r>
+        <w:rPr>
+          <w:rFonts w:cstheme="minorHAnsi"/>
+          <w:color w:val="FF0000"/>
+          <w:sz w:val="24"/>
+          <w:szCs w:val="24"/>
+        </w:rPr>
+        <w:t xml:space="preserve"> </w:t>
+      </w:r>
+      <w:r>
+        <w:rPr>
+          <w:rFonts w:cstheme="minorHAnsi"/>
+          <w:color w:val="000000" w:themeColor="text1"/>
+          <w:sz w:val="24"/>
+          <w:szCs w:val="24"/>
+        </w:rPr>
+        <w:t xml:space="preserve">/ Sheet: </w:t>
+      </w:r>
+      <w:proofErr w:type="spellStart"/>
+      <w:r>
+        <w:rPr>
+          <w:rFonts w:cstheme="minorHAnsi"/>
+          <w:color w:val="FF0000"/>
+          <w:sz w:val="24"/>
+          <w:szCs w:val="24"/>
+        </w:rPr>
+        <w:t>TaskA</w:t>
+      </w:r>
+      <w:proofErr w:type="spellEnd"/>
+    </w:p>
+    <w:p>
+      <w:pPr>
         <w:pStyle w:val="ListParagraph"/>
         <w:numPr>
           <w:ilvl w:val="0"/>
@@ -3003,6 +5986,7 @@
           <w:sz w:val="24"/>
           <w:szCs w:val="24"/>
         </w:rPr>
+        <w:lastRenderedPageBreak/>
         <w:t>Suppose you need to test a web site and the combinations of software it should operate with, considering the following factors:</w:t>
       </w:r>
     </w:p>
@@ -3115,6 +6099,83 @@
         </w:rPr>
         <w:t>Server operating system - Windows NT, 2000, and Linux</w:t>
       </w:r>
+      <w:bookmarkStart w:id="2" w:name="_GoBack"/>
+      <w:bookmarkEnd w:id="2"/>
+    </w:p>
+    <w:p>
+      <w:pPr>
+        <w:ind w:left="720" w:hanging="360"/>
+        <w:rPr>
+          <w:rFonts w:cstheme="minorHAnsi"/>
+          <w:sz w:val="24"/>
+          <w:szCs w:val="24"/>
+        </w:rPr>
+      </w:pPr>
+      <w:r>
+        <w:rPr>
+          <w:rFonts w:cstheme="minorHAnsi"/>
+          <w:sz w:val="24"/>
+          <w:szCs w:val="24"/>
+        </w:rPr>
+        <w:t xml:space="preserve">Completed in the Excel file: </w:t>
+      </w:r>
+      <w:r>
+        <w:rPr>
+          <w:rFonts w:cstheme="minorHAnsi"/>
+          <w:color w:val="FF0000"/>
+          <w:sz w:val="24"/>
+          <w:szCs w:val="24"/>
+        </w:rPr>
+        <w:t>PairwiseTesting.xlsx</w:t>
+      </w:r>
+      <w:r>
+        <w:rPr>
+          <w:rFonts w:cstheme="minorHAnsi"/>
+          <w:color w:val="FF0000"/>
+          <w:sz w:val="24"/>
+          <w:szCs w:val="24"/>
+        </w:rPr>
+        <w:t xml:space="preserve"> </w:t>
+      </w:r>
+      <w:r>
+        <w:rPr>
+          <w:rFonts w:cstheme="minorHAnsi"/>
+          <w:color w:val="000000" w:themeColor="text1"/>
+          <w:sz w:val="24"/>
+          <w:szCs w:val="24"/>
+        </w:rPr>
+        <w:t xml:space="preserve">/ Sheet: </w:t>
+      </w:r>
+      <w:proofErr w:type="spellStart"/>
+      <w:r>
+        <w:rPr>
+          <w:rFonts w:cstheme="minorHAnsi"/>
+          <w:color w:val="FF0000"/>
+          <w:sz w:val="24"/>
+          <w:szCs w:val="24"/>
+        </w:rPr>
+        <w:t>Task</w:t>
+      </w:r>
+      <w:r>
+        <w:rPr>
+          <w:rFonts w:cstheme="minorHAnsi"/>
+          <w:color w:val="FF0000"/>
+          <w:sz w:val="24"/>
+          <w:szCs w:val="24"/>
+        </w:rPr>
+        <w:t>B</w:t>
+      </w:r>
+      <w:proofErr w:type="spellEnd"/>
+    </w:p>
+    <w:p>
+      <w:pPr>
+        <w:ind w:left="720"/>
+        <w:rPr>
+          <w:rFonts w:cstheme="minorHAnsi"/>
+          <w:sz w:val="24"/>
+          <w:szCs w:val="24"/>
+        </w:rPr>
+      </w:pPr>
     </w:p>
     <w:p>
       <w:pPr>
@@ -3132,8 +6193,8 @@
       </w:pPr>
     </w:p>
     <w:sectPr>
-      <w:headerReference w:type="default" r:id="rId10"/>
-      <w:footerReference w:type="default" r:id="rId11"/>
+      <w:headerReference w:type="default" r:id="rId15"/>
+      <w:footerReference w:type="default" r:id="rId16"/>
       <w:pgSz w:w="11909" w:h="16834" w:code="9"/>
       <w:pgMar w:top="1701" w:right="851" w:bottom="1021" w:left="851" w:header="397" w:footer="397" w:gutter="0"/>
       <w:cols w:space="720"/>
@@ -3418,7 +6479,7 @@
                               <w:sz w:val="16"/>
                               <w:szCs w:val="16"/>
                             </w:rPr>
-                            <w:t>2</w:t>
+                            <w:t>1</w:t>
                           </w:r>
                           <w:r>
                             <w:rPr>
@@ -3496,7 +6557,7 @@
                               <w:sz w:val="16"/>
                               <w:szCs w:val="16"/>
                             </w:rPr>
-                            <w:t>3</w:t>
+                            <w:t>6</w:t>
                           </w:r>
                           <w:r>
                             <w:rPr>
@@ -3725,7 +6786,7 @@
                         <w:sz w:val="16"/>
                         <w:szCs w:val="16"/>
                       </w:rPr>
-                      <w:t>2</w:t>
+                      <w:t>1</w:t>
                     </w:r>
                     <w:r>
                       <w:rPr>
@@ -3803,7 +6864,7 @@
                         <w:sz w:val="16"/>
                         <w:szCs w:val="16"/>
                       </w:rPr>
-                      <w:t>3</w:t>
+                      <w:t>6</w:t>
                     </w:r>
                     <w:r>
                       <w:rPr>
@@ -4534,6 +7595,119 @@
     </w:lvl>
   </w:abstractNum>
   <w:abstractNum w:abstractNumId="4">
+    <w:nsid w:val="3470797D"/>
+    <w:multiLevelType w:val="hybridMultilevel"/>
+    <w:tmpl w:val="FC6EB532"/>
+    <w:lvl w:ilvl="0" w:tplc="0402000D">
+      <w:start w:val="1"/>
+      <w:numFmt w:val="bullet"/>
+      <w:lvlText w:val=""/>
+      <w:lvlJc w:val="left"/>
+      <w:pPr>
+        <w:ind w:left="1800" w:hanging="360"/>
+      </w:pPr>
+      <w:rPr>
+        <w:rFonts w:ascii="Wingdings" w:hAnsi="Wingdings" w:hint="default"/>
+      </w:rPr>
+    </w:lvl>
+    <w:lvl w:ilvl="1" w:tplc="04020003" w:tentative="1">
+      <w:start w:val="1"/>
+      <w:numFmt w:val="bullet"/>
+      <w:lvlText w:val="o"/>
+      <w:lvlJc w:val="left"/>
+      <w:pPr>
+        <w:ind w:left="2520" w:hanging="360"/>
+      </w:pPr>
+      <w:rPr>
+        <w:rFonts w:ascii="Courier New" w:hAnsi="Courier New" w:cs="Courier New" w:hint="default"/>
+      </w:rPr>
+    </w:lvl>
+    <w:lvl w:ilvl="2" w:tplc="04020005" w:tentative="1">
+      <w:start w:val="1"/>
+      <w:numFmt w:val="bullet"/>
+      <w:lvlText w:val=""/>
+      <w:lvlJc w:val="left"/>
+      <w:pPr>
+        <w:ind w:left="3240" w:hanging="360"/>
+      </w:pPr>
+      <w:rPr>
+        <w:rFonts w:ascii="Wingdings" w:hAnsi="Wingdings" w:hint="default"/>
+      </w:rPr>
+    </w:lvl>
+    <w:lvl w:ilvl="3" w:tplc="04020001" w:tentative="1">
+      <w:start w:val="1"/>
+      <w:numFmt w:val="bullet"/>
+      <w:lvlText w:val=""/>
+      <w:lvlJc w:val="left"/>
+      <w:pPr>
+        <w:ind w:left="3960" w:hanging="360"/>
+      </w:pPr>
+      <w:rPr>
+        <w:rFonts w:ascii="Symbol" w:hAnsi="Symbol" w:hint="default"/>
+      </w:rPr>
+    </w:lvl>
+    <w:lvl w:ilvl="4" w:tplc="04020003" w:tentative="1">
+      <w:start w:val="1"/>
+      <w:numFmt w:val="bullet"/>
+      <w:lvlText w:val="o"/>
+      <w:lvlJc w:val="left"/>
+      <w:pPr>
+        <w:ind w:left="4680" w:hanging="360"/>
+      </w:pPr>
+      <w:rPr>
+        <w:rFonts w:ascii="Courier New" w:hAnsi="Courier New" w:cs="Courier New" w:hint="default"/>
+      </w:rPr>
+    </w:lvl>
+    <w:lvl w:ilvl="5" w:tplc="04020005" w:tentative="1">
+      <w:start w:val="1"/>
+      <w:numFmt w:val="bullet"/>
+      <w:lvlText w:val=""/>
+      <w:lvlJc w:val="left"/>
+      <w:pPr>
+        <w:ind w:left="5400" w:hanging="360"/>
+      </w:pPr>
+      <w:rPr>
+        <w:rFonts w:ascii="Wingdings" w:hAnsi="Wingdings" w:hint="default"/>
+      </w:rPr>
+    </w:lvl>
+    <w:lvl w:ilvl="6" w:tplc="04020001" w:tentative="1">
+      <w:start w:val="1"/>
+      <w:numFmt w:val="bullet"/>
+      <w:lvlText w:val=""/>
+      <w:lvlJc w:val="left"/>
+      <w:pPr>
+        <w:ind w:left="6120" w:hanging="360"/>
+      </w:pPr>
+      <w:rPr>
+        <w:rFonts w:ascii="Symbol" w:hAnsi="Symbol" w:hint="default"/>
+      </w:rPr>
+    </w:lvl>
+    <w:lvl w:ilvl="7" w:tplc="04020003" w:tentative="1">
+      <w:start w:val="1"/>
+      <w:numFmt w:val="bullet"/>
+      <w:lvlText w:val="o"/>
+      <w:lvlJc w:val="left"/>
+      <w:pPr>
+        <w:ind w:left="6840" w:hanging="360"/>
+      </w:pPr>
+      <w:rPr>
+        <w:rFonts w:ascii="Courier New" w:hAnsi="Courier New" w:cs="Courier New" w:hint="default"/>
+      </w:rPr>
+    </w:lvl>
+    <w:lvl w:ilvl="8" w:tplc="04020005" w:tentative="1">
+      <w:start w:val="1"/>
+      <w:numFmt w:val="bullet"/>
+      <w:lvlText w:val=""/>
+      <w:lvlJc w:val="left"/>
+      <w:pPr>
+        <w:ind w:left="7560" w:hanging="360"/>
+      </w:pPr>
+      <w:rPr>
+        <w:rFonts w:ascii="Wingdings" w:hAnsi="Wingdings" w:hint="default"/>
+      </w:rPr>
+    </w:lvl>
+  </w:abstractNum>
+  <w:abstractNum w:abstractNumId="5">
     <w:nsid w:val="3BA30C0A"/>
     <w:multiLevelType w:val="hybridMultilevel"/>
     <w:tmpl w:val="53FEA6B0"/>
@@ -4619,7 +7793,7 @@
       </w:pPr>
     </w:lvl>
   </w:abstractNum>
-  <w:abstractNum w:abstractNumId="5">
+  <w:abstractNum w:abstractNumId="6">
     <w:nsid w:val="4B780842"/>
     <w:multiLevelType w:val="hybridMultilevel"/>
     <w:tmpl w:val="FD4C0670"/>
@@ -4732,7 +7906,7 @@
       </w:rPr>
     </w:lvl>
   </w:abstractNum>
-  <w:abstractNum w:abstractNumId="6">
+  <w:abstractNum w:abstractNumId="7">
     <w:nsid w:val="4B8C7A75"/>
     <w:multiLevelType w:val="hybridMultilevel"/>
     <w:tmpl w:val="56D0C01C"/>
@@ -4818,7 +7992,7 @@
       </w:pPr>
     </w:lvl>
   </w:abstractNum>
-  <w:abstractNum w:abstractNumId="7">
+  <w:abstractNum w:abstractNumId="8">
     <w:nsid w:val="51B14370"/>
     <w:multiLevelType w:val="hybridMultilevel"/>
     <w:tmpl w:val="A6F0E2C2"/>
@@ -4931,7 +8105,7 @@
       </w:rPr>
     </w:lvl>
   </w:abstractNum>
-  <w:abstractNum w:abstractNumId="8">
+  <w:abstractNum w:abstractNumId="9">
     <w:nsid w:val="60E33734"/>
     <w:multiLevelType w:val="hybridMultilevel"/>
     <w:tmpl w:val="15C214AE"/>
@@ -5044,7 +8218,7 @@
       </w:rPr>
     </w:lvl>
   </w:abstractNum>
-  <w:abstractNum w:abstractNumId="9">
+  <w:abstractNum w:abstractNumId="10">
     <w:nsid w:val="66896878"/>
     <w:multiLevelType w:val="hybridMultilevel"/>
     <w:tmpl w:val="04A21F42"/>
@@ -5054,7 +8228,7 @@
       <w:lvlText w:val=""/>
       <w:lvlJc w:val="left"/>
       <w:pPr>
-        <w:ind w:left="720" w:hanging="360"/>
+        <w:ind w:left="4471" w:hanging="360"/>
       </w:pPr>
       <w:rPr>
         <w:rFonts w:ascii="Wingdings" w:hAnsi="Wingdings" w:hint="default"/>
@@ -5157,7 +8331,7 @@
       </w:rPr>
     </w:lvl>
   </w:abstractNum>
-  <w:abstractNum w:abstractNumId="10">
+  <w:abstractNum w:abstractNumId="11">
     <w:nsid w:val="72AE5AB1"/>
     <w:multiLevelType w:val="hybridMultilevel"/>
     <w:tmpl w:val="CB923D00"/>
@@ -5244,22 +8418,22 @@
     </w:lvl>
   </w:abstractNum>
   <w:num w:numId="1">
-    <w:abstractNumId w:val="5"/>
+    <w:abstractNumId w:val="6"/>
   </w:num>
   <w:num w:numId="2">
     <w:abstractNumId w:val="1"/>
   </w:num>
   <w:num w:numId="3">
-    <w:abstractNumId w:val="7"/>
+    <w:abstractNumId w:val="8"/>
   </w:num>
   <w:num w:numId="4">
-    <w:abstractNumId w:val="8"/>
+    <w:abstractNumId w:val="9"/>
   </w:num>
   <w:num w:numId="5">
-    <w:abstractNumId w:val="10"/>
+    <w:abstractNumId w:val="11"/>
   </w:num>
   <w:num w:numId="6">
-    <w:abstractNumId w:val="9"/>
+    <w:abstractNumId w:val="10"/>
   </w:num>
   <w:num w:numId="7">
     <w:abstractNumId w:val="2"/>
@@ -5271,9 +8445,12 @@
     <w:abstractNumId w:val="3"/>
   </w:num>
   <w:num w:numId="10">
-    <w:abstractNumId w:val="6"/>
+    <w:abstractNumId w:val="7"/>
   </w:num>
   <w:num w:numId="11">
+    <w:abstractNumId w:val="5"/>
+  </w:num>
+  <w:num w:numId="12">
     <w:abstractNumId w:val="4"/>
   </w:num>
   <w:numIdMacAtCleanup w:val="9"/>
@@ -5673,7 +8850,7 @@
   <w:style w:type="paragraph" w:default="1" w:styleId="Normal">
     <w:name w:val="Normal"/>
     <w:qFormat/>
-    <w:rsid w:val="00D43624"/>
+    <w:rsid w:val="00427B26"/>
     <w:pPr>
       <w:spacing w:before="120" w:after="120"/>
       <w:jc w:val="both"/>
@@ -6906,7 +10083,7 @@
 </file>
 
 <file path=customXml/itemProps1.xml><?xml version="1.0" encoding="utf-8"?>
-<ds:datastoreItem xmlns:ds="http://schemas.openxmlformats.org/officeDocument/2006/customXml" ds:itemID="{47290102-C9CB-4B29-A878-911CD8FAB778}">
+<ds:datastoreItem xmlns:ds="http://schemas.openxmlformats.org/officeDocument/2006/customXml" ds:itemID="{F1A17B5E-0028-4974-8C8D-63E8C5B17573}">
   <ds:schemaRefs>
     <ds:schemaRef ds:uri="http://schemas.openxmlformats.org/officeDocument/2006/bibliography"/>
   </ds:schemaRefs>

</xml_diff>